<commit_message>
Adding IO handling framework for reading .csv files
</commit_message>
<xml_diff>
--- a/docs/design_decision_document.docx
+++ b/docs/design_decision_document.docx
@@ -378,10 +378,19 @@
                               <w:t>Name</w:t>
                             </w:r>
                             <w:r>
-                              <w:t>: Lengyel Péter</w:t>
+                              <w:t xml:space="preserve">: Lengyel </w:t>
                             </w:r>
+                            <w:proofErr w:type="spellStart"/>
                             <w:r>
-                              <w:t xml:space="preserve"> Mih</w:t>
+                              <w:t>Péter</w:t>
+                            </w:r>
+                            <w:proofErr w:type="spellEnd"/>
+                            <w:r>
+                              <w:t xml:space="preserve"> </w:t>
+                            </w:r>
+                            <w:proofErr w:type="spellStart"/>
+                            <w:r>
+                              <w:t>Mih</w:t>
                             </w:r>
                             <w:r>
                               <w:rPr>
@@ -389,6 +398,7 @@
                               </w:rPr>
                               <w:t>ály</w:t>
                             </w:r>
+                            <w:proofErr w:type="spellEnd"/>
                           </w:p>
                           <w:p>
                             <w:pPr>
@@ -403,8 +413,6 @@
                             <w:r>
                               <w:t>-</w:t>
                             </w:r>
-                            <w:bookmarkStart w:id="0" w:name="_GoBack"/>
-                            <w:bookmarkEnd w:id="0"/>
                           </w:p>
                           <w:p>
                             <w:pPr>
@@ -1116,14 +1124,14 @@
           <w:lang w:val="en-US"/>
         </w:rPr>
       </w:pPr>
-      <w:bookmarkStart w:id="2" w:name="_Toc45221542"/>
+      <w:bookmarkStart w:id="0" w:name="_Toc45221542"/>
       <w:r>
         <w:rPr>
           <w:lang w:val="en-US"/>
         </w:rPr>
         <w:t>Introduction</w:t>
       </w:r>
-      <w:bookmarkEnd w:id="2"/>
+      <w:bookmarkEnd w:id="0"/>
     </w:p>
     <w:p>
       <w:pPr>
@@ -1135,7 +1143,21 @@
         <w:rPr>
           <w:lang w:val="en-US"/>
         </w:rPr>
-        <w:t>Initially very little was knows about the data meant to be used for Lane Separator Detection (this feature will be a hit). The assumption was that the data is from a moving vehicle, and the LIDAR used was a roof mounted 360 degrees rotational LIDAR e.g. Velodyne’s HDL-64E.</w:t>
+        <w:t xml:space="preserve">Initially very little was knows about the data meant to be used for Lane Separator Detection (this feature will be a hit). The assumption was that the data is from a moving vehicle, and the LIDAR used was a roof mounted 360 degrees rotational LIDAR e.g. </w:t>
+      </w:r>
+      <w:proofErr w:type="spellStart"/>
+      <w:r>
+        <w:rPr>
+          <w:lang w:val="en-US"/>
+        </w:rPr>
+        <w:t>Velodyne’s</w:t>
+      </w:r>
+      <w:proofErr w:type="spellEnd"/>
+      <w:r>
+        <w:rPr>
+          <w:lang w:val="en-US"/>
+        </w:rPr>
+        <w:t xml:space="preserve"> HDL-64E.</w:t>
       </w:r>
     </w:p>
     <w:p>
@@ -1181,6 +1203,7 @@
         </w:rPr>
         <w:t xml:space="preserve">It was observed that the </w:t>
       </w:r>
+      <w:proofErr w:type="spellStart"/>
       <w:r>
         <w:rPr>
           <w:b/>
@@ -1188,6 +1211,7 @@
         </w:rPr>
         <w:t>adjustedtime</w:t>
       </w:r>
+      <w:proofErr w:type="spellEnd"/>
       <w:r>
         <w:rPr>
           <w:lang w:val="en-US"/>
@@ -1241,7 +1265,13 @@
         <w:rPr>
           <w:lang w:val="en-US"/>
         </w:rPr>
-        <w:t>It was observed that each timestamp is associated with 128 data points, which means at each timestamp, each of the 64 lasers recorded 2 measurements.</w:t>
+        <w:t>It was observed that each timestamp is associated with 128 data points, which means at each timestamp, each of the 64</w:t>
+      </w:r>
+      <w:r>
+        <w:rPr>
+          <w:lang w:val="en-US"/>
+        </w:rPr>
+        <w:t xml:space="preserve"> lasers recorded 2 measurements (This is assumed to be due to double return).</w:t>
       </w:r>
     </w:p>
     <w:p>
@@ -1313,7 +1343,27 @@
         <w:rPr>
           <w:lang w:val="en-US"/>
         </w:rPr>
-        <w:t>It was observed that the 64 laser IDs are not 64 in value, since the data for some if the IDs are missing (the exact number varies). The reason for this is unknown.</w:t>
+        <w:t>It was observed that the 64 laser IDs are not 64 in value, since the data for some if the IDs are missing (the exact number varies). The reason for this is unknown</w:t>
+      </w:r>
+      <w:r>
+        <w:rPr>
+          <w:lang w:val="en-US"/>
+        </w:rPr>
+        <w:t xml:space="preserve"> (Assumed that</w:t>
+      </w:r>
+      <w:bookmarkStart w:id="1" w:name="_GoBack"/>
+      <w:bookmarkEnd w:id="1"/>
+      <w:r>
+        <w:rPr>
+          <w:lang w:val="en-US"/>
+        </w:rPr>
+        <w:t xml:space="preserve"> no return is detected)</w:t>
+      </w:r>
+      <w:r>
+        <w:rPr>
+          <w:lang w:val="en-US"/>
+        </w:rPr>
+        <w:t>.</w:t>
       </w:r>
     </w:p>
     <w:p>
@@ -1372,7 +1422,21 @@
         <w:rPr>
           <w:lang w:val="en-US"/>
         </w:rPr>
-        <w:t>During usage of this tool, it was realized that this was unnecessary, since each .csv contained the data of a single revolution of the LIDAR, and this was recorded or when the vehicle was stationary, or when the speed was so low that no noticeable point skew was created.</w:t>
+        <w:t>During usage of this tool, it was realized that this was unnecessary, since each .</w:t>
+      </w:r>
+      <w:proofErr w:type="spellStart"/>
+      <w:r>
+        <w:rPr>
+          <w:lang w:val="en-US"/>
+        </w:rPr>
+        <w:t>csv</w:t>
+      </w:r>
+      <w:proofErr w:type="spellEnd"/>
+      <w:r>
+        <w:rPr>
+          <w:lang w:val="en-US"/>
+        </w:rPr>
+        <w:t xml:space="preserve"> contained the data of a single revolution of the LIDAR, and this was recorded or when the vehicle was stationary, or when the speed was so low that no noticeable point skew was created.</w:t>
       </w:r>
     </w:p>
     <w:p>
@@ -1577,7 +1641,7 @@
           <w:lang w:val="en-US"/>
         </w:rPr>
       </w:pPr>
-      <w:bookmarkStart w:id="3" w:name="_Toc45221543"/>
+      <w:bookmarkStart w:id="2" w:name="_Toc45221543"/>
       <w:r>
         <w:rPr>
           <w:lang w:val="en-US"/>
@@ -1590,7 +1654,7 @@
         </w:rPr>
         <w:t xml:space="preserve"> Creation</w:t>
       </w:r>
-      <w:bookmarkEnd w:id="3"/>
+      <w:bookmarkEnd w:id="2"/>
     </w:p>
     <w:tbl>
       <w:tblPr>
@@ -1655,8 +1719,16 @@
               <w:rPr>
                 <w:lang w:val="en-US"/>
               </w:rPr>
-              <w:t>Reading the .csv</w:t>
-            </w:r>
+              <w:t>Reading the .</w:t>
+            </w:r>
+            <w:proofErr w:type="spellStart"/>
+            <w:r>
+              <w:rPr>
+                <w:lang w:val="en-US"/>
+              </w:rPr>
+              <w:t>csv</w:t>
+            </w:r>
+            <w:proofErr w:type="spellEnd"/>
           </w:p>
         </w:tc>
         <w:tc>
@@ -1673,7 +1745,21 @@
               <w:rPr>
                 <w:lang w:val="en-US"/>
               </w:rPr>
-              <w:t>The .csv file has to be read and stored in memory. This may require and external library.</w:t>
+              <w:t>The .</w:t>
+            </w:r>
+            <w:proofErr w:type="spellStart"/>
+            <w:r>
+              <w:rPr>
+                <w:lang w:val="en-US"/>
+              </w:rPr>
+              <w:t>csv</w:t>
+            </w:r>
+            <w:proofErr w:type="spellEnd"/>
+            <w:r>
+              <w:rPr>
+                <w:lang w:val="en-US"/>
+              </w:rPr>
+              <w:t xml:space="preserve"> file has to be read and stored in memory. This may require and external library.</w:t>
             </w:r>
           </w:p>
         </w:tc>
@@ -1870,11 +1956,19 @@
                 <w:lang w:val="en-US"/>
               </w:rPr>
             </w:pPr>
-            <w:r>
-              <w:rPr>
-                <w:lang w:val="en-US"/>
-              </w:rPr>
-              <w:t>Config file IO</w:t>
+            <w:proofErr w:type="spellStart"/>
+            <w:r>
+              <w:rPr>
+                <w:lang w:val="en-US"/>
+              </w:rPr>
+              <w:t>Config</w:t>
+            </w:r>
+            <w:proofErr w:type="spellEnd"/>
+            <w:r>
+              <w:rPr>
+                <w:lang w:val="en-US"/>
+              </w:rPr>
+              <w:t xml:space="preserve"> file IO</w:t>
             </w:r>
           </w:p>
         </w:tc>
@@ -2042,7 +2136,21 @@
               <w:rPr>
                 <w:lang w:val="en-US"/>
               </w:rPr>
-              <w:t xml:space="preserve">A cpp library capable of </w:t>
+              <w:t xml:space="preserve">A </w:t>
+            </w:r>
+            <w:proofErr w:type="spellStart"/>
+            <w:r>
+              <w:rPr>
+                <w:lang w:val="en-US"/>
+              </w:rPr>
+              <w:t>cpp</w:t>
+            </w:r>
+            <w:proofErr w:type="spellEnd"/>
+            <w:r>
+              <w:rPr>
+                <w:lang w:val="en-US"/>
+              </w:rPr>
+              <w:t xml:space="preserve"> library capable of </w:t>
             </w:r>
             <w:r>
               <w:rPr>
@@ -2068,7 +2176,7 @@
           <w:lang w:val="en-US"/>
         </w:rPr>
       </w:pPr>
-      <w:bookmarkStart w:id="4" w:name="_Toc45221544"/>
+      <w:bookmarkStart w:id="3" w:name="_Toc45221544"/>
       <w:r>
         <w:rPr>
           <w:lang w:val="en-US"/>
@@ -2081,7 +2189,7 @@
         </w:rPr>
         <w:t xml:space="preserve"> Tasks</w:t>
       </w:r>
-      <w:bookmarkEnd w:id="4"/>
+      <w:bookmarkEnd w:id="3"/>
     </w:p>
     <w:p>
       <w:pPr>
@@ -2090,14 +2198,14 @@
           <w:lang w:val="en-US"/>
         </w:rPr>
       </w:pPr>
-      <w:bookmarkStart w:id="5" w:name="_Toc45221545"/>
+      <w:bookmarkStart w:id="4" w:name="_Toc45221545"/>
       <w:r>
         <w:rPr>
           <w:lang w:val="en-US"/>
         </w:rPr>
         <w:t>Visual Studio Project Setup</w:t>
       </w:r>
-      <w:bookmarkEnd w:id="5"/>
+      <w:bookmarkEnd w:id="4"/>
     </w:p>
     <w:tbl>
       <w:tblPr>
@@ -2162,7 +2270,21 @@
               <w:rPr>
                 <w:lang w:val="en-US"/>
               </w:rPr>
-              <w:t xml:space="preserve">file struct </w:t>
+              <w:t xml:space="preserve">file </w:t>
+            </w:r>
+            <w:proofErr w:type="spellStart"/>
+            <w:r>
+              <w:rPr>
+                <w:lang w:val="en-US"/>
+              </w:rPr>
+              <w:t>struct</w:t>
+            </w:r>
+            <w:proofErr w:type="spellEnd"/>
+            <w:r>
+              <w:rPr>
+                <w:lang w:val="en-US"/>
+              </w:rPr>
+              <w:t xml:space="preserve"> </w:t>
             </w:r>
             <w:r>
               <w:rPr>
@@ -2252,14 +2374,14 @@
           <w:lang w:val="en-US"/>
         </w:rPr>
       </w:pPr>
-      <w:bookmarkStart w:id="6" w:name="_Toc45221546"/>
+      <w:bookmarkStart w:id="5" w:name="_Toc45221546"/>
       <w:r>
         <w:rPr>
           <w:lang w:val="en-US"/>
         </w:rPr>
         <w:t>Creation of Visualization Tool</w:t>
       </w:r>
-      <w:bookmarkEnd w:id="6"/>
+      <w:bookmarkEnd w:id="5"/>
     </w:p>
     <w:p>
       <w:pPr>
@@ -2268,14 +2390,14 @@
           <w:lang w:val="en-US"/>
         </w:rPr>
       </w:pPr>
-      <w:bookmarkStart w:id="7" w:name="_Toc45221547"/>
+      <w:bookmarkStart w:id="6" w:name="_Toc45221547"/>
       <w:r>
         <w:rPr>
           <w:lang w:val="en-US"/>
         </w:rPr>
         <w:t>Integration of Auxiliary Libraries</w:t>
       </w:r>
-      <w:bookmarkEnd w:id="7"/>
+      <w:bookmarkEnd w:id="6"/>
       <w:r>
         <w:rPr>
           <w:lang w:val="en-US"/>
@@ -2283,7 +2405,7 @@
         <w:t xml:space="preserve"> </w:t>
       </w:r>
     </w:p>
-    <w:bookmarkStart w:id="8" w:name="_Toc45221548" w:displacedByCustomXml="next"/>
+    <w:bookmarkStart w:id="7" w:name="_Toc45221548" w:displacedByCustomXml="next"/>
     <w:sdt>
       <w:sdtPr>
         <w:rPr>
@@ -2320,7 +2442,7 @@
             </w:rPr>
             <w:t>Sources</w:t>
           </w:r>
-          <w:bookmarkEnd w:id="8"/>
+          <w:bookmarkEnd w:id="7"/>
         </w:p>
         <w:sdt>
           <w:sdtPr>
@@ -7799,7 +7921,7 @@
 </file>
 
 <file path=customXml/itemProps1.xml><?xml version="1.0" encoding="utf-8"?>
-<ds:datastoreItem xmlns:ds="http://schemas.openxmlformats.org/officeDocument/2006/customXml" ds:itemID="{D1A652FF-9627-4B54-B51B-8AEFC10CDCA8}">
+<ds:datastoreItem xmlns:ds="http://schemas.openxmlformats.org/officeDocument/2006/customXml" ds:itemID="{A5A4781D-A895-48B9-B409-07283CA13BE9}">
   <ds:schemaRefs>
     <ds:schemaRef ds:uri="http://schemas.openxmlformats.org/officeDocument/2006/bibliography"/>
   </ds:schemaRefs>

</xml_diff>

<commit_message>
Adding algorithm container class (Detector)
</commit_message>
<xml_diff>
--- a/docs/design_decision_document.docx
+++ b/docs/design_decision_document.docx
@@ -1349,15 +1349,7 @@
         <w:rPr>
           <w:lang w:val="en-US"/>
         </w:rPr>
-        <w:t xml:space="preserve"> (Assumed that</w:t>
-      </w:r>
-      <w:bookmarkStart w:id="1" w:name="_GoBack"/>
-      <w:bookmarkEnd w:id="1"/>
-      <w:r>
-        <w:rPr>
-          <w:lang w:val="en-US"/>
-        </w:rPr>
-        <w:t xml:space="preserve"> no return is detected)</w:t>
+        <w:t xml:space="preserve"> (Assumed that no return is detected)</w:t>
       </w:r>
       <w:r>
         <w:rPr>
@@ -1641,7 +1633,7 @@
           <w:lang w:val="en-US"/>
         </w:rPr>
       </w:pPr>
-      <w:bookmarkStart w:id="2" w:name="_Toc45221543"/>
+      <w:bookmarkStart w:id="1" w:name="_Toc45221543"/>
       <w:r>
         <w:rPr>
           <w:lang w:val="en-US"/>
@@ -1654,7 +1646,7 @@
         </w:rPr>
         <w:t xml:space="preserve"> Creation</w:t>
       </w:r>
-      <w:bookmarkEnd w:id="2"/>
+      <w:bookmarkEnd w:id="1"/>
     </w:p>
     <w:tbl>
       <w:tblPr>
@@ -1942,6 +1934,12 @@
               </w:rPr>
               <w:t>calculating some average of the z coordinates of points closest to the vehicle</w:t>
             </w:r>
+            <w:r>
+              <w:rPr>
+                <w:lang w:val="en-US"/>
+              </w:rPr>
+              <w:t xml:space="preserve">. </w:t>
+            </w:r>
           </w:p>
         </w:tc>
       </w:tr>
@@ -2176,7 +2174,7 @@
           <w:lang w:val="en-US"/>
         </w:rPr>
       </w:pPr>
-      <w:bookmarkStart w:id="3" w:name="_Toc45221544"/>
+      <w:bookmarkStart w:id="2" w:name="_Toc45221544"/>
       <w:r>
         <w:rPr>
           <w:lang w:val="en-US"/>
@@ -2189,21 +2187,197 @@
         </w:rPr>
         <w:t xml:space="preserve"> Tasks</w:t>
       </w:r>
+      <w:bookmarkEnd w:id="2"/>
+    </w:p>
+    <w:p>
+      <w:pPr>
+        <w:pStyle w:val="Heading2"/>
+        <w:rPr>
+          <w:lang w:val="en-US"/>
+        </w:rPr>
+      </w:pPr>
+      <w:bookmarkStart w:id="3" w:name="_Toc45221545"/>
+      <w:r>
+        <w:rPr>
+          <w:lang w:val="en-US"/>
+        </w:rPr>
+        <w:t>Visual Studio Project Setup</w:t>
+      </w:r>
       <w:bookmarkEnd w:id="3"/>
     </w:p>
+    <w:tbl>
+      <w:tblPr>
+        <w:tblStyle w:val="TableGrid"/>
+        <w:tblW w:w="0" w:type="auto"/>
+        <w:tblLook w:val="04A0" w:firstRow="1" w:lastRow="0" w:firstColumn="1" w:lastColumn="0" w:noHBand="0" w:noVBand="1"/>
+      </w:tblPr>
+      <w:tblGrid>
+        <w:gridCol w:w="2425"/>
+        <w:gridCol w:w="6592"/>
+      </w:tblGrid>
+      <w:tr>
+        <w:tc>
+          <w:tcPr>
+            <w:tcW w:w="2425" w:type="dxa"/>
+          </w:tcPr>
+          <w:p>
+            <w:pPr>
+              <w:rPr>
+                <w:lang w:val="en-US"/>
+              </w:rPr>
+            </w:pPr>
+            <w:r>
+              <w:rPr>
+                <w:lang w:val="en-US"/>
+              </w:rPr>
+              <w:t>GIT project setup</w:t>
+            </w:r>
+          </w:p>
+        </w:tc>
+        <w:tc>
+          <w:tcPr>
+            <w:tcW w:w="6592" w:type="dxa"/>
+          </w:tcPr>
+          <w:p>
+            <w:pPr>
+              <w:rPr>
+                <w:lang w:val="en-US"/>
+              </w:rPr>
+            </w:pPr>
+          </w:p>
+        </w:tc>
+      </w:tr>
+      <w:tr>
+        <w:tc>
+          <w:tcPr>
+            <w:tcW w:w="2425" w:type="dxa"/>
+          </w:tcPr>
+          <w:p>
+            <w:pPr>
+              <w:rPr>
+                <w:lang w:val="en-US"/>
+              </w:rPr>
+            </w:pPr>
+            <w:r>
+              <w:rPr>
+                <w:lang w:val="en-US"/>
+              </w:rPr>
+              <w:t xml:space="preserve">VS </w:t>
+            </w:r>
+            <w:r>
+              <w:rPr>
+                <w:lang w:val="en-US"/>
+              </w:rPr>
+              <w:t xml:space="preserve">file </w:t>
+            </w:r>
+            <w:proofErr w:type="spellStart"/>
+            <w:r>
+              <w:rPr>
+                <w:lang w:val="en-US"/>
+              </w:rPr>
+              <w:t>struct</w:t>
+            </w:r>
+            <w:proofErr w:type="spellEnd"/>
+            <w:r>
+              <w:rPr>
+                <w:lang w:val="en-US"/>
+              </w:rPr>
+              <w:t xml:space="preserve"> </w:t>
+            </w:r>
+            <w:r>
+              <w:rPr>
+                <w:lang w:val="en-US"/>
+              </w:rPr>
+              <w:t>setup</w:t>
+            </w:r>
+          </w:p>
+        </w:tc>
+        <w:tc>
+          <w:tcPr>
+            <w:tcW w:w="6592" w:type="dxa"/>
+          </w:tcPr>
+          <w:p>
+            <w:pPr>
+              <w:rPr>
+                <w:lang w:val="en-US"/>
+              </w:rPr>
+            </w:pPr>
+          </w:p>
+        </w:tc>
+      </w:tr>
+      <w:tr>
+        <w:tc>
+          <w:tcPr>
+            <w:tcW w:w="2425" w:type="dxa"/>
+          </w:tcPr>
+          <w:p>
+            <w:pPr>
+              <w:rPr>
+                <w:lang w:val="en-US"/>
+              </w:rPr>
+            </w:pPr>
+          </w:p>
+        </w:tc>
+        <w:tc>
+          <w:tcPr>
+            <w:tcW w:w="6592" w:type="dxa"/>
+          </w:tcPr>
+          <w:p>
+            <w:pPr>
+              <w:rPr>
+                <w:lang w:val="en-US"/>
+              </w:rPr>
+            </w:pPr>
+          </w:p>
+        </w:tc>
+      </w:tr>
+      <w:tr>
+        <w:tc>
+          <w:tcPr>
+            <w:tcW w:w="2425" w:type="dxa"/>
+          </w:tcPr>
+          <w:p>
+            <w:pPr>
+              <w:rPr>
+                <w:lang w:val="en-US"/>
+              </w:rPr>
+            </w:pPr>
+          </w:p>
+        </w:tc>
+        <w:tc>
+          <w:tcPr>
+            <w:tcW w:w="6592" w:type="dxa"/>
+          </w:tcPr>
+          <w:p>
+            <w:pPr>
+              <w:rPr>
+                <w:lang w:val="en-US"/>
+              </w:rPr>
+            </w:pPr>
+          </w:p>
+        </w:tc>
+      </w:tr>
+    </w:tbl>
     <w:p>
       <w:pPr>
+        <w:rPr>
+          <w:lang w:val="en-US"/>
+        </w:rPr>
+      </w:pPr>
+    </w:p>
+    <w:p>
+      <w:pPr>
         <w:pStyle w:val="Heading2"/>
         <w:rPr>
           <w:lang w:val="en-US"/>
         </w:rPr>
       </w:pPr>
-      <w:bookmarkStart w:id="4" w:name="_Toc45221545"/>
+      <w:bookmarkStart w:id="4" w:name="_Toc45221546"/>
       <w:r>
         <w:rPr>
           <w:lang w:val="en-US"/>
         </w:rPr>
-        <w:t>Visual Studio Project Setup</w:t>
+        <w:t>Creation of Visualization Tool</w:t>
       </w:r>
       <w:bookmarkEnd w:id="4"/>
     </w:p>
@@ -2232,7 +2406,7 @@
               <w:rPr>
                 <w:lang w:val="en-US"/>
               </w:rPr>
-              <w:t>GIT project setup</w:t>
+              <w:t>Visualization tool</w:t>
             </w:r>
           </w:p>
         </w:tc>
@@ -2249,116 +2423,6 @@
           </w:p>
         </w:tc>
       </w:tr>
-      <w:tr>
-        <w:tc>
-          <w:tcPr>
-            <w:tcW w:w="2425" w:type="dxa"/>
-          </w:tcPr>
-          <w:p>
-            <w:pPr>
-              <w:rPr>
-                <w:lang w:val="en-US"/>
-              </w:rPr>
-            </w:pPr>
-            <w:r>
-              <w:rPr>
-                <w:lang w:val="en-US"/>
-              </w:rPr>
-              <w:t xml:space="preserve">VS </w:t>
-            </w:r>
-            <w:r>
-              <w:rPr>
-                <w:lang w:val="en-US"/>
-              </w:rPr>
-              <w:t xml:space="preserve">file </w:t>
-            </w:r>
-            <w:proofErr w:type="spellStart"/>
-            <w:r>
-              <w:rPr>
-                <w:lang w:val="en-US"/>
-              </w:rPr>
-              <w:t>struct</w:t>
-            </w:r>
-            <w:proofErr w:type="spellEnd"/>
-            <w:r>
-              <w:rPr>
-                <w:lang w:val="en-US"/>
-              </w:rPr>
-              <w:t xml:space="preserve"> </w:t>
-            </w:r>
-            <w:r>
-              <w:rPr>
-                <w:lang w:val="en-US"/>
-              </w:rPr>
-              <w:t>setup</w:t>
-            </w:r>
-          </w:p>
-        </w:tc>
-        <w:tc>
-          <w:tcPr>
-            <w:tcW w:w="6592" w:type="dxa"/>
-          </w:tcPr>
-          <w:p>
-            <w:pPr>
-              <w:rPr>
-                <w:lang w:val="en-US"/>
-              </w:rPr>
-            </w:pPr>
-          </w:p>
-        </w:tc>
-      </w:tr>
-      <w:tr>
-        <w:tc>
-          <w:tcPr>
-            <w:tcW w:w="2425" w:type="dxa"/>
-          </w:tcPr>
-          <w:p>
-            <w:pPr>
-              <w:rPr>
-                <w:lang w:val="en-US"/>
-              </w:rPr>
-            </w:pPr>
-          </w:p>
-        </w:tc>
-        <w:tc>
-          <w:tcPr>
-            <w:tcW w:w="6592" w:type="dxa"/>
-          </w:tcPr>
-          <w:p>
-            <w:pPr>
-              <w:rPr>
-                <w:lang w:val="en-US"/>
-              </w:rPr>
-            </w:pPr>
-          </w:p>
-        </w:tc>
-      </w:tr>
-      <w:tr>
-        <w:tc>
-          <w:tcPr>
-            <w:tcW w:w="2425" w:type="dxa"/>
-          </w:tcPr>
-          <w:p>
-            <w:pPr>
-              <w:rPr>
-                <w:lang w:val="en-US"/>
-              </w:rPr>
-            </w:pPr>
-          </w:p>
-        </w:tc>
-        <w:tc>
-          <w:tcPr>
-            <w:tcW w:w="6592" w:type="dxa"/>
-          </w:tcPr>
-          <w:p>
-            <w:pPr>
-              <w:rPr>
-                <w:lang w:val="en-US"/>
-              </w:rPr>
-            </w:pPr>
-          </w:p>
-        </w:tc>
-      </w:tr>
     </w:tbl>
     <w:p>
       <w:pPr>
@@ -2369,19 +2433,33 @@
     </w:p>
     <w:p>
       <w:pPr>
+        <w:rPr>
+          <w:lang w:val="en-US"/>
+        </w:rPr>
+      </w:pPr>
+    </w:p>
+    <w:p>
+      <w:pPr>
         <w:pStyle w:val="Heading2"/>
         <w:rPr>
           <w:lang w:val="en-US"/>
         </w:rPr>
       </w:pPr>
-      <w:bookmarkStart w:id="5" w:name="_Toc45221546"/>
+      <w:bookmarkStart w:id="5" w:name="_Toc45221547"/>
       <w:r>
         <w:rPr>
           <w:lang w:val="en-US"/>
         </w:rPr>
-        <w:t>Creation of Visualization Tool</w:t>
+        <w:lastRenderedPageBreak/>
+        <w:t>Integration of Auxiliary Libraries</w:t>
       </w:r>
       <w:bookmarkEnd w:id="5"/>
+      <w:r>
+        <w:rPr>
+          <w:lang w:val="en-US"/>
+        </w:rPr>
+        <w:t xml:space="preserve"> </w:t>
+      </w:r>
     </w:p>
     <w:p>
       <w:pPr>
@@ -2390,20 +2468,845 @@
           <w:lang w:val="en-US"/>
         </w:rPr>
       </w:pPr>
-      <w:bookmarkStart w:id="6" w:name="_Toc45221547"/>
       <w:r>
         <w:rPr>
           <w:lang w:val="en-US"/>
         </w:rPr>
-        <w:t>Integration of Auxiliary Libraries</w:t>
+        <w:t>Software Development</w:t>
+      </w:r>
+    </w:p>
+    <w:p>
+      <w:pPr>
+        <w:rPr>
+          <w:lang w:val="en-US"/>
+        </w:rPr>
+      </w:pPr>
+      <w:r>
+        <w:rPr>
+          <w:lang w:val="en-US"/>
+        </w:rPr>
+        <w:t>The software shall have the following structure.</w:t>
+      </w:r>
+    </w:p>
+    <w:p>
+      <w:pPr>
+        <w:rPr>
+          <w:lang w:val="en-US"/>
+        </w:rPr>
+      </w:pPr>
+      <w:bookmarkStart w:id="6" w:name="_GoBack"/>
+      <w:r>
+        <w:rPr>
+          <w:noProof/>
+          <w:lang w:val="en-US"/>
+        </w:rPr>
+        <mc:AlternateContent>
+          <mc:Choice Requires="wpc">
+            <w:drawing>
+              <wp:inline distT="0" distB="0" distL="0" distR="0">
+                <wp:extent cx="5486400" cy="3200400"/>
+                <wp:effectExtent l="0" t="0" r="0" b="0"/>
+                <wp:docPr id="1" name="Canvas 1"/>
+                <wp:cNvGraphicFramePr>
+                  <a:graphicFrameLocks xmlns:a="http://schemas.openxmlformats.org/drawingml/2006/main" noChangeAspect="1"/>
+                </wp:cNvGraphicFramePr>
+                <a:graphic xmlns:a="http://schemas.openxmlformats.org/drawingml/2006/main">
+                  <a:graphicData uri="http://schemas.microsoft.com/office/word/2010/wordprocessingCanvas">
+                    <wpc:wpc>
+                      <wpc:bg/>
+                      <wpc:whole/>
+                      <wps:wsp>
+                        <wps:cNvPr id="2" name="Flowchart: Process 2"/>
+                        <wps:cNvSpPr/>
+                        <wps:spPr>
+                          <a:xfrm>
+                            <a:off x="571500" y="533400"/>
+                            <a:ext cx="883920" cy="381000"/>
+                          </a:xfrm>
+                          <a:prstGeom prst="flowChartProcess">
+                            <a:avLst/>
+                          </a:prstGeom>
+                        </wps:spPr>
+                        <wps:style>
+                          <a:lnRef idx="2">
+                            <a:schemeClr val="accent1">
+                              <a:shade val="50000"/>
+                            </a:schemeClr>
+                          </a:lnRef>
+                          <a:fillRef idx="1">
+                            <a:schemeClr val="accent1"/>
+                          </a:fillRef>
+                          <a:effectRef idx="0">
+                            <a:schemeClr val="accent1"/>
+                          </a:effectRef>
+                          <a:fontRef idx="minor">
+                            <a:schemeClr val="lt1"/>
+                          </a:fontRef>
+                        </wps:style>
+                        <wps:txbx>
+                          <w:txbxContent>
+                            <w:p>
+                              <w:pPr>
+                                <w:spacing w:before="0" w:after="0" w:line="240" w:lineRule="auto"/>
+                                <w:jc w:val="center"/>
+                                <w:rPr>
+                                  <w:lang w:val="en-US"/>
+                                </w:rPr>
+                              </w:pPr>
+                              <w:r>
+                                <w:rPr>
+                                  <w:lang w:val="en-US"/>
+                                </w:rPr>
+                                <w:t>IOHandler</w:t>
+                              </w:r>
+                            </w:p>
+                          </w:txbxContent>
+                        </wps:txbx>
+                        <wps:bodyPr rot="0" spcFirstLastPara="0" vertOverflow="overflow" horzOverflow="overflow" vert="horz" wrap="square" lIns="91440" tIns="45720" rIns="91440" bIns="45720" numCol="1" spcCol="0" rtlCol="0" fromWordArt="0" anchor="ctr" anchorCtr="0" forceAA="0" compatLnSpc="1">
+                          <a:prstTxWarp prst="textNoShape">
+                            <a:avLst/>
+                          </a:prstTxWarp>
+                          <a:noAutofit/>
+                        </wps:bodyPr>
+                      </wps:wsp>
+                      <wps:wsp>
+                        <wps:cNvPr id="4" name="Flowchart: Process 4"/>
+                        <wps:cNvSpPr/>
+                        <wps:spPr>
+                          <a:xfrm>
+                            <a:off x="1681140" y="533400"/>
+                            <a:ext cx="883920" cy="381000"/>
+                          </a:xfrm>
+                          <a:prstGeom prst="flowChartProcess">
+                            <a:avLst/>
+                          </a:prstGeom>
+                        </wps:spPr>
+                        <wps:style>
+                          <a:lnRef idx="2">
+                            <a:schemeClr val="accent1">
+                              <a:shade val="50000"/>
+                            </a:schemeClr>
+                          </a:lnRef>
+                          <a:fillRef idx="1">
+                            <a:schemeClr val="accent1"/>
+                          </a:fillRef>
+                          <a:effectRef idx="0">
+                            <a:schemeClr val="accent1"/>
+                          </a:effectRef>
+                          <a:fontRef idx="minor">
+                            <a:schemeClr val="lt1"/>
+                          </a:fontRef>
+                        </wps:style>
+                        <wps:txbx>
+                          <w:txbxContent>
+                            <w:p>
+                              <w:pPr>
+                                <w:pStyle w:val="NormalWeb"/>
+                                <w:spacing w:before="0" w:beforeAutospacing="0" w:after="0" w:afterAutospacing="0" w:line="276" w:lineRule="auto"/>
+                                <w:jc w:val="center"/>
+                                <w:rPr>
+                                  <w:sz w:val="24"/>
+                                </w:rPr>
+                              </w:pPr>
+                              <w:r>
+                                <w:rPr>
+                                  <w:rFonts w:eastAsia="Times New Roman"/>
+                                  <w:szCs w:val="20"/>
+                                </w:rPr>
+                                <w:t>PreProcessor</w:t>
+                              </w:r>
+                            </w:p>
+                          </w:txbxContent>
+                        </wps:txbx>
+                        <wps:bodyPr rot="0" spcFirstLastPara="0" vert="horz" wrap="square" lIns="91440" tIns="45720" rIns="91440" bIns="45720" numCol="1" spcCol="0" rtlCol="0" fromWordArt="0" anchor="ctr" anchorCtr="0" forceAA="0" compatLnSpc="1">
+                          <a:prstTxWarp prst="textNoShape">
+                            <a:avLst/>
+                          </a:prstTxWarp>
+                          <a:noAutofit/>
+                        </wps:bodyPr>
+                      </wps:wsp>
+                      <wps:wsp>
+                        <wps:cNvPr id="5" name="Flowchart: Process 5"/>
+                        <wps:cNvSpPr/>
+                        <wps:spPr>
+                          <a:xfrm>
+                            <a:off x="2839380" y="533400"/>
+                            <a:ext cx="883920" cy="381000"/>
+                          </a:xfrm>
+                          <a:prstGeom prst="flowChartProcess">
+                            <a:avLst/>
+                          </a:prstGeom>
+                        </wps:spPr>
+                        <wps:style>
+                          <a:lnRef idx="2">
+                            <a:schemeClr val="accent1">
+                              <a:shade val="50000"/>
+                            </a:schemeClr>
+                          </a:lnRef>
+                          <a:fillRef idx="1">
+                            <a:schemeClr val="accent1"/>
+                          </a:fillRef>
+                          <a:effectRef idx="0">
+                            <a:schemeClr val="accent1"/>
+                          </a:effectRef>
+                          <a:fontRef idx="minor">
+                            <a:schemeClr val="lt1"/>
+                          </a:fontRef>
+                        </wps:style>
+                        <wps:txbx>
+                          <w:txbxContent>
+                            <w:p>
+                              <w:pPr>
+                                <w:pStyle w:val="NormalWeb"/>
+                                <w:spacing w:before="0" w:beforeAutospacing="0" w:after="0" w:afterAutospacing="0" w:line="276" w:lineRule="auto"/>
+                                <w:jc w:val="center"/>
+                                <w:rPr>
+                                  <w:sz w:val="24"/>
+                                  <w:lang w:val="en-US"/>
+                                </w:rPr>
+                              </w:pPr>
+                              <w:r>
+                                <w:rPr>
+                                  <w:rFonts w:eastAsia="Times New Roman"/>
+                                  <w:szCs w:val="20"/>
+                                  <w:lang w:val="en-US"/>
+                                </w:rPr>
+                                <w:t>Scan</w:t>
+                              </w:r>
+                            </w:p>
+                          </w:txbxContent>
+                        </wps:txbx>
+                        <wps:bodyPr rot="0" spcFirstLastPara="0" vert="horz" wrap="square" lIns="91440" tIns="45720" rIns="91440" bIns="45720" numCol="1" spcCol="0" rtlCol="0" fromWordArt="0" anchor="ctr" anchorCtr="0" forceAA="0" compatLnSpc="1">
+                          <a:prstTxWarp prst="textNoShape">
+                            <a:avLst/>
+                          </a:prstTxWarp>
+                          <a:noAutofit/>
+                        </wps:bodyPr>
+                      </wps:wsp>
+                      <wps:wsp>
+                        <wps:cNvPr id="6" name="Flowchart: Process 6"/>
+                        <wps:cNvSpPr/>
+                        <wps:spPr>
+                          <a:xfrm>
+                            <a:off x="1983060" y="1348740"/>
+                            <a:ext cx="883920" cy="381000"/>
+                          </a:xfrm>
+                          <a:prstGeom prst="flowChartProcess">
+                            <a:avLst/>
+                          </a:prstGeom>
+                        </wps:spPr>
+                        <wps:style>
+                          <a:lnRef idx="2">
+                            <a:schemeClr val="accent1">
+                              <a:shade val="50000"/>
+                            </a:schemeClr>
+                          </a:lnRef>
+                          <a:fillRef idx="1">
+                            <a:schemeClr val="accent1"/>
+                          </a:fillRef>
+                          <a:effectRef idx="0">
+                            <a:schemeClr val="accent1"/>
+                          </a:effectRef>
+                          <a:fontRef idx="minor">
+                            <a:schemeClr val="lt1"/>
+                          </a:fontRef>
+                        </wps:style>
+                        <wps:txbx>
+                          <w:txbxContent>
+                            <w:p>
+                              <w:pPr>
+                                <w:pStyle w:val="NormalWeb"/>
+                                <w:spacing w:before="0" w:beforeAutospacing="0" w:after="0" w:afterAutospacing="0" w:line="276" w:lineRule="auto"/>
+                                <w:jc w:val="center"/>
+                                <w:rPr>
+                                  <w:sz w:val="24"/>
+                                  <w:lang w:val="en-US"/>
+                                </w:rPr>
+                              </w:pPr>
+                              <w:r>
+                                <w:rPr>
+                                  <w:rFonts w:eastAsia="Times New Roman"/>
+                                  <w:szCs w:val="20"/>
+                                  <w:lang w:val="en-US"/>
+                                </w:rPr>
+                                <w:t>Algo</w:t>
+                              </w:r>
+                            </w:p>
+                          </w:txbxContent>
+                        </wps:txbx>
+                        <wps:bodyPr rot="0" spcFirstLastPara="0" vert="horz" wrap="square" lIns="91440" tIns="45720" rIns="91440" bIns="45720" numCol="1" spcCol="0" rtlCol="0" fromWordArt="0" anchor="ctr" anchorCtr="0" forceAA="0" compatLnSpc="1">
+                          <a:prstTxWarp prst="textNoShape">
+                            <a:avLst/>
+                          </a:prstTxWarp>
+                          <a:noAutofit/>
+                        </wps:bodyPr>
+                      </wps:wsp>
+                      <wps:wsp>
+                        <wps:cNvPr id="7" name="Flowchart: Process 7"/>
+                        <wps:cNvSpPr/>
+                        <wps:spPr>
+                          <a:xfrm>
+                            <a:off x="3723300" y="1348740"/>
+                            <a:ext cx="883920" cy="381000"/>
+                          </a:xfrm>
+                          <a:prstGeom prst="flowChartProcess">
+                            <a:avLst/>
+                          </a:prstGeom>
+                        </wps:spPr>
+                        <wps:style>
+                          <a:lnRef idx="2">
+                            <a:schemeClr val="accent1">
+                              <a:shade val="50000"/>
+                            </a:schemeClr>
+                          </a:lnRef>
+                          <a:fillRef idx="1">
+                            <a:schemeClr val="accent1"/>
+                          </a:fillRef>
+                          <a:effectRef idx="0">
+                            <a:schemeClr val="accent1"/>
+                          </a:effectRef>
+                          <a:fontRef idx="minor">
+                            <a:schemeClr val="lt1"/>
+                          </a:fontRef>
+                        </wps:style>
+                        <wps:txbx>
+                          <w:txbxContent>
+                            <w:p>
+                              <w:pPr>
+                                <w:pStyle w:val="NormalWeb"/>
+                                <w:spacing w:before="0" w:beforeAutospacing="0" w:after="0" w:afterAutospacing="0" w:line="276" w:lineRule="auto"/>
+                                <w:jc w:val="center"/>
+                                <w:rPr>
+                                  <w:sz w:val="24"/>
+                                  <w:lang w:val="en-US"/>
+                                </w:rPr>
+                              </w:pPr>
+                              <w:r>
+                                <w:rPr>
+                                  <w:rFonts w:eastAsia="Times New Roman"/>
+                                  <w:szCs w:val="20"/>
+                                  <w:lang w:val="en-US"/>
+                                </w:rPr>
+                                <w:t>Visualizer</w:t>
+                              </w:r>
+                            </w:p>
+                          </w:txbxContent>
+                        </wps:txbx>
+                        <wps:bodyPr rot="0" spcFirstLastPara="0" vert="horz" wrap="square" lIns="91440" tIns="45720" rIns="91440" bIns="45720" numCol="1" spcCol="0" rtlCol="0" fromWordArt="0" anchor="ctr" anchorCtr="0" forceAA="0" compatLnSpc="1">
+                          <a:prstTxWarp prst="textNoShape">
+                            <a:avLst/>
+                          </a:prstTxWarp>
+                          <a:noAutofit/>
+                        </wps:bodyPr>
+                      </wps:wsp>
+                      <wps:wsp>
+                        <wps:cNvPr id="3" name="Straight Arrow Connector 3"/>
+                        <wps:cNvCnPr>
+                          <a:stCxn id="2" idx="3"/>
+                          <a:endCxn id="4" idx="1"/>
+                        </wps:cNvCnPr>
+                        <wps:spPr>
+                          <a:xfrm>
+                            <a:off x="1455420" y="723900"/>
+                            <a:ext cx="225720" cy="0"/>
+                          </a:xfrm>
+                          <a:prstGeom prst="straightConnector1">
+                            <a:avLst/>
+                          </a:prstGeom>
+                          <a:ln>
+                            <a:tailEnd type="triangle"/>
+                          </a:ln>
+                        </wps:spPr>
+                        <wps:style>
+                          <a:lnRef idx="1">
+                            <a:schemeClr val="accent1"/>
+                          </a:lnRef>
+                          <a:fillRef idx="0">
+                            <a:schemeClr val="accent1"/>
+                          </a:fillRef>
+                          <a:effectRef idx="0">
+                            <a:schemeClr val="accent1"/>
+                          </a:effectRef>
+                          <a:fontRef idx="minor">
+                            <a:schemeClr val="tx1"/>
+                          </a:fontRef>
+                        </wps:style>
+                        <wps:bodyPr/>
+                      </wps:wsp>
+                      <wps:wsp>
+                        <wps:cNvPr id="9" name="Straight Arrow Connector 9"/>
+                        <wps:cNvCnPr>
+                          <a:stCxn id="4" idx="3"/>
+                          <a:endCxn id="5" idx="1"/>
+                        </wps:cNvCnPr>
+                        <wps:spPr>
+                          <a:xfrm>
+                            <a:off x="2565060" y="723900"/>
+                            <a:ext cx="274320" cy="0"/>
+                          </a:xfrm>
+                          <a:prstGeom prst="straightConnector1">
+                            <a:avLst/>
+                          </a:prstGeom>
+                          <a:ln>
+                            <a:tailEnd type="triangle"/>
+                          </a:ln>
+                        </wps:spPr>
+                        <wps:style>
+                          <a:lnRef idx="1">
+                            <a:schemeClr val="accent1"/>
+                          </a:lnRef>
+                          <a:fillRef idx="0">
+                            <a:schemeClr val="accent1"/>
+                          </a:fillRef>
+                          <a:effectRef idx="0">
+                            <a:schemeClr val="accent1"/>
+                          </a:effectRef>
+                          <a:fontRef idx="minor">
+                            <a:schemeClr val="tx1"/>
+                          </a:fontRef>
+                        </wps:style>
+                        <wps:bodyPr/>
+                      </wps:wsp>
+                      <wps:wsp>
+                        <wps:cNvPr id="10" name="Straight Arrow Connector 10"/>
+                        <wps:cNvCnPr>
+                          <a:stCxn id="5" idx="2"/>
+                          <a:endCxn id="6" idx="0"/>
+                        </wps:cNvCnPr>
+                        <wps:spPr>
+                          <a:xfrm flipH="1">
+                            <a:off x="2425020" y="914400"/>
+                            <a:ext cx="856320" cy="434340"/>
+                          </a:xfrm>
+                          <a:prstGeom prst="straightConnector1">
+                            <a:avLst/>
+                          </a:prstGeom>
+                          <a:ln>
+                            <a:tailEnd type="triangle"/>
+                          </a:ln>
+                        </wps:spPr>
+                        <wps:style>
+                          <a:lnRef idx="1">
+                            <a:schemeClr val="accent1"/>
+                          </a:lnRef>
+                          <a:fillRef idx="0">
+                            <a:schemeClr val="accent1"/>
+                          </a:fillRef>
+                          <a:effectRef idx="0">
+                            <a:schemeClr val="accent1"/>
+                          </a:effectRef>
+                          <a:fontRef idx="minor">
+                            <a:schemeClr val="tx1"/>
+                          </a:fontRef>
+                        </wps:style>
+                        <wps:bodyPr/>
+                      </wps:wsp>
+                      <wps:wsp>
+                        <wps:cNvPr id="11" name="Straight Arrow Connector 11"/>
+                        <wps:cNvCnPr>
+                          <a:stCxn id="5" idx="2"/>
+                          <a:endCxn id="7" idx="0"/>
+                        </wps:cNvCnPr>
+                        <wps:spPr>
+                          <a:xfrm>
+                            <a:off x="3281340" y="914400"/>
+                            <a:ext cx="883920" cy="434340"/>
+                          </a:xfrm>
+                          <a:prstGeom prst="straightConnector1">
+                            <a:avLst/>
+                          </a:prstGeom>
+                          <a:ln>
+                            <a:tailEnd type="triangle"/>
+                          </a:ln>
+                        </wps:spPr>
+                        <wps:style>
+                          <a:lnRef idx="1">
+                            <a:schemeClr val="accent1"/>
+                          </a:lnRef>
+                          <a:fillRef idx="0">
+                            <a:schemeClr val="accent1"/>
+                          </a:fillRef>
+                          <a:effectRef idx="0">
+                            <a:schemeClr val="accent1"/>
+                          </a:effectRef>
+                          <a:fontRef idx="minor">
+                            <a:schemeClr val="tx1"/>
+                          </a:fontRef>
+                        </wps:style>
+                        <wps:bodyPr/>
+                      </wps:wsp>
+                      <wps:wsp>
+                        <wps:cNvPr id="12" name="Straight Arrow Connector 12"/>
+                        <wps:cNvCnPr>
+                          <a:stCxn id="6" idx="3"/>
+                          <a:endCxn id="7" idx="1"/>
+                        </wps:cNvCnPr>
+                        <wps:spPr>
+                          <a:xfrm>
+                            <a:off x="2866980" y="1539240"/>
+                            <a:ext cx="856320" cy="0"/>
+                          </a:xfrm>
+                          <a:prstGeom prst="straightConnector1">
+                            <a:avLst/>
+                          </a:prstGeom>
+                          <a:ln>
+                            <a:tailEnd type="triangle"/>
+                          </a:ln>
+                        </wps:spPr>
+                        <wps:style>
+                          <a:lnRef idx="1">
+                            <a:schemeClr val="accent1"/>
+                          </a:lnRef>
+                          <a:fillRef idx="0">
+                            <a:schemeClr val="accent1"/>
+                          </a:fillRef>
+                          <a:effectRef idx="0">
+                            <a:schemeClr val="accent1"/>
+                          </a:effectRef>
+                          <a:fontRef idx="minor">
+                            <a:schemeClr val="tx1"/>
+                          </a:fontRef>
+                        </wps:style>
+                        <wps:bodyPr/>
+                      </wps:wsp>
+                      <wps:wsp>
+                        <wps:cNvPr id="13" name="Flowchart: Process 13"/>
+                        <wps:cNvSpPr/>
+                        <wps:spPr>
+                          <a:xfrm>
+                            <a:off x="571500" y="1348740"/>
+                            <a:ext cx="883920" cy="381000"/>
+                          </a:xfrm>
+                          <a:prstGeom prst="flowChartProcess">
+                            <a:avLst/>
+                          </a:prstGeom>
+                        </wps:spPr>
+                        <wps:style>
+                          <a:lnRef idx="2">
+                            <a:schemeClr val="accent1">
+                              <a:shade val="50000"/>
+                            </a:schemeClr>
+                          </a:lnRef>
+                          <a:fillRef idx="1">
+                            <a:schemeClr val="accent1"/>
+                          </a:fillRef>
+                          <a:effectRef idx="0">
+                            <a:schemeClr val="accent1"/>
+                          </a:effectRef>
+                          <a:fontRef idx="minor">
+                            <a:schemeClr val="lt1"/>
+                          </a:fontRef>
+                        </wps:style>
+                        <wps:txbx>
+                          <w:txbxContent>
+                            <w:p>
+                              <w:pPr>
+                                <w:pStyle w:val="NormalWeb"/>
+                                <w:spacing w:before="0" w:beforeAutospacing="0" w:after="0" w:afterAutospacing="0" w:line="276" w:lineRule="auto"/>
+                                <w:jc w:val="center"/>
+                                <w:rPr>
+                                  <w:sz w:val="24"/>
+                                  <w:lang w:val="en-US"/>
+                                </w:rPr>
+                              </w:pPr>
+                              <w:r>
+                                <w:rPr>
+                                  <w:rFonts w:eastAsia="Times New Roman"/>
+                                  <w:szCs w:val="20"/>
+                                  <w:lang w:val="en-US"/>
+                                </w:rPr>
+                                <w:t>EgoParams</w:t>
+                              </w:r>
+                            </w:p>
+                          </w:txbxContent>
+                        </wps:txbx>
+                        <wps:bodyPr rot="0" spcFirstLastPara="0" vert="horz" wrap="square" lIns="91440" tIns="45720" rIns="91440" bIns="45720" numCol="1" spcCol="0" rtlCol="0" fromWordArt="0" anchor="ctr" anchorCtr="0" forceAA="0" compatLnSpc="1">
+                          <a:prstTxWarp prst="textNoShape">
+                            <a:avLst/>
+                          </a:prstTxWarp>
+                          <a:noAutofit/>
+                        </wps:bodyPr>
+                      </wps:wsp>
+                      <wps:wsp>
+                        <wps:cNvPr id="14" name="Straight Arrow Connector 14"/>
+                        <wps:cNvCnPr>
+                          <a:stCxn id="2" idx="2"/>
+                          <a:endCxn id="13" idx="0"/>
+                        </wps:cNvCnPr>
+                        <wps:spPr>
+                          <a:xfrm>
+                            <a:off x="1013460" y="914400"/>
+                            <a:ext cx="0" cy="434340"/>
+                          </a:xfrm>
+                          <a:prstGeom prst="straightConnector1">
+                            <a:avLst/>
+                          </a:prstGeom>
+                          <a:ln>
+                            <a:tailEnd type="triangle"/>
+                          </a:ln>
+                        </wps:spPr>
+                        <wps:style>
+                          <a:lnRef idx="1">
+                            <a:schemeClr val="accent1"/>
+                          </a:lnRef>
+                          <a:fillRef idx="0">
+                            <a:schemeClr val="accent1"/>
+                          </a:fillRef>
+                          <a:effectRef idx="0">
+                            <a:schemeClr val="accent1"/>
+                          </a:effectRef>
+                          <a:fontRef idx="minor">
+                            <a:schemeClr val="tx1"/>
+                          </a:fontRef>
+                        </wps:style>
+                        <wps:bodyPr/>
+                      </wps:wsp>
+                      <wps:wsp>
+                        <wps:cNvPr id="15" name="Straight Arrow Connector 15"/>
+                        <wps:cNvCnPr>
+                          <a:stCxn id="13" idx="3"/>
+                          <a:endCxn id="6" idx="1"/>
+                        </wps:cNvCnPr>
+                        <wps:spPr>
+                          <a:xfrm>
+                            <a:off x="1455420" y="1539240"/>
+                            <a:ext cx="527640" cy="0"/>
+                          </a:xfrm>
+                          <a:prstGeom prst="straightConnector1">
+                            <a:avLst/>
+                          </a:prstGeom>
+                          <a:ln>
+                            <a:tailEnd type="triangle"/>
+                          </a:ln>
+                        </wps:spPr>
+                        <wps:style>
+                          <a:lnRef idx="1">
+                            <a:schemeClr val="accent1"/>
+                          </a:lnRef>
+                          <a:fillRef idx="0">
+                            <a:schemeClr val="accent1"/>
+                          </a:fillRef>
+                          <a:effectRef idx="0">
+                            <a:schemeClr val="accent1"/>
+                          </a:effectRef>
+                          <a:fontRef idx="minor">
+                            <a:schemeClr val="tx1"/>
+                          </a:fontRef>
+                        </wps:style>
+                        <wps:bodyPr/>
+                      </wps:wsp>
+                    </wpc:wpc>
+                  </a:graphicData>
+                </a:graphic>
+              </wp:inline>
+            </w:drawing>
+          </mc:Choice>
+          <mc:Fallback>
+            <w:pict>
+              <v:group id="Canvas 1" o:spid="_x0000_s1027" editas="canvas" style="width:6in;height:252pt;mso-position-horizontal-relative:char;mso-position-vertical-relative:line" coordsize="54864,32004" o:gfxdata="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">
+                <v:shapetype id="_x0000_t75" coordsize="21600,21600" o:spt="75" o:preferrelative="t" path="m@4@5l@4@11@9@11@9@5xe" filled="f" stroked="f">
+                  <v:stroke joinstyle="miter"/>
+                  <v:formulas>
+                    <v:f eqn="if lineDrawn pixelLineWidth 0"/>
+                    <v:f eqn="sum @0 1 0"/>
+                    <v:f eqn="sum 0 0 @1"/>
+                    <v:f eqn="prod @2 1 2"/>
+                    <v:f eqn="prod @3 21600 pixelWidth"/>
+                    <v:f eqn="prod @3 21600 pixelHeight"/>
+                    <v:f eqn="sum @0 0 1"/>
+                    <v:f eqn="prod @6 1 2"/>
+                    <v:f eqn="prod @7 21600 pixelWidth"/>
+                    <v:f eqn="sum @8 21600 0"/>
+                    <v:f eqn="prod @7 21600 pixelHeight"/>
+                    <v:f eqn="sum @10 21600 0"/>
+                  </v:formulas>
+                  <v:path o:extrusionok="f" gradientshapeok="t" o:connecttype="rect"/>
+                  <o:lock v:ext="edit" aspectratio="t"/>
+                </v:shapetype>
+                <v:shape id="_x0000_s1028" type="#_x0000_t75" style="position:absolute;width:54864;height:32004;visibility:visible;mso-wrap-style:square">
+                  <v:fill o:detectmouseclick="t"/>
+                  <v:path o:connecttype="none"/>
+                </v:shape>
+                <v:shapetype id="_x0000_t109" coordsize="21600,21600" o:spt="109" path="m,l,21600r21600,l21600,xe">
+                  <v:stroke joinstyle="miter"/>
+                  <v:path gradientshapeok="t" o:connecttype="rect"/>
+                </v:shapetype>
+                <v:shape id="Flowchart: Process 2" o:spid="_x0000_s1029" type="#_x0000_t109" style="position:absolute;left:5715;top:5334;width:8839;height:3810;visibility:visible;mso-wrap-style:square;v-text-anchor:middle" o:gfxdata="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" fillcolor="#5b9bd5 [3204]" strokecolor="#1f4d78 [1604]" strokeweight="1pt">
+                  <v:textbox>
+                    <w:txbxContent>
+                      <w:p>
+                        <w:pPr>
+                          <w:spacing w:before="0" w:after="0" w:line="240" w:lineRule="auto"/>
+                          <w:jc w:val="center"/>
+                          <w:rPr>
+                            <w:lang w:val="en-US"/>
+                          </w:rPr>
+                        </w:pPr>
+                        <w:r>
+                          <w:rPr>
+                            <w:lang w:val="en-US"/>
+                          </w:rPr>
+                          <w:t>IOHandler</w:t>
+                        </w:r>
+                      </w:p>
+                    </w:txbxContent>
+                  </v:textbox>
+                </v:shape>
+                <v:shape id="Flowchart: Process 4" o:spid="_x0000_s1030" type="#_x0000_t109" style="position:absolute;left:16811;top:5334;width:8839;height:3810;visibility:visible;mso-wrap-style:square;v-text-anchor:middle" o:gfxdata="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" fillcolor="#5b9bd5 [3204]" strokecolor="#1f4d78 [1604]" strokeweight="1pt">
+                  <v:textbox>
+                    <w:txbxContent>
+                      <w:p>
+                        <w:pPr>
+                          <w:pStyle w:val="NormalWeb"/>
+                          <w:spacing w:before="0" w:beforeAutospacing="0" w:after="0" w:afterAutospacing="0" w:line="276" w:lineRule="auto"/>
+                          <w:jc w:val="center"/>
+                          <w:rPr>
+                            <w:sz w:val="24"/>
+                          </w:rPr>
+                        </w:pPr>
+                        <w:r>
+                          <w:rPr>
+                            <w:rFonts w:eastAsia="Times New Roman"/>
+                            <w:szCs w:val="20"/>
+                          </w:rPr>
+                          <w:t>PreProcessor</w:t>
+                        </w:r>
+                      </w:p>
+                    </w:txbxContent>
+                  </v:textbox>
+                </v:shape>
+                <v:shape id="Flowchart: Process 5" o:spid="_x0000_s1031" type="#_x0000_t109" style="position:absolute;left:28393;top:5334;width:8840;height:3810;visibility:visible;mso-wrap-style:square;v-text-anchor:middle" o:gfxdata="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" fillcolor="#5b9bd5 [3204]" strokecolor="#1f4d78 [1604]" strokeweight="1pt">
+                  <v:textbox>
+                    <w:txbxContent>
+                      <w:p>
+                        <w:pPr>
+                          <w:pStyle w:val="NormalWeb"/>
+                          <w:spacing w:before="0" w:beforeAutospacing="0" w:after="0" w:afterAutospacing="0" w:line="276" w:lineRule="auto"/>
+                          <w:jc w:val="center"/>
+                          <w:rPr>
+                            <w:sz w:val="24"/>
+                            <w:lang w:val="en-US"/>
+                          </w:rPr>
+                        </w:pPr>
+                        <w:r>
+                          <w:rPr>
+                            <w:rFonts w:eastAsia="Times New Roman"/>
+                            <w:szCs w:val="20"/>
+                            <w:lang w:val="en-US"/>
+                          </w:rPr>
+                          <w:t>Scan</w:t>
+                        </w:r>
+                      </w:p>
+                    </w:txbxContent>
+                  </v:textbox>
+                </v:shape>
+                <v:shape id="Flowchart: Process 6" o:spid="_x0000_s1032" type="#_x0000_t109" style="position:absolute;left:19830;top:13487;width:8839;height:3810;visibility:visible;mso-wrap-style:square;v-text-anchor:middle" o:gfxdata="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" fillcolor="#5b9bd5 [3204]" strokecolor="#1f4d78 [1604]" strokeweight="1pt">
+                  <v:textbox>
+                    <w:txbxContent>
+                      <w:p>
+                        <w:pPr>
+                          <w:pStyle w:val="NormalWeb"/>
+                          <w:spacing w:before="0" w:beforeAutospacing="0" w:after="0" w:afterAutospacing="0" w:line="276" w:lineRule="auto"/>
+                          <w:jc w:val="center"/>
+                          <w:rPr>
+                            <w:sz w:val="24"/>
+                            <w:lang w:val="en-US"/>
+                          </w:rPr>
+                        </w:pPr>
+                        <w:r>
+                          <w:rPr>
+                            <w:rFonts w:eastAsia="Times New Roman"/>
+                            <w:szCs w:val="20"/>
+                            <w:lang w:val="en-US"/>
+                          </w:rPr>
+                          <w:t>Algo</w:t>
+                        </w:r>
+                      </w:p>
+                    </w:txbxContent>
+                  </v:textbox>
+                </v:shape>
+                <v:shape id="Flowchart: Process 7" o:spid="_x0000_s1033" type="#_x0000_t109" style="position:absolute;left:37233;top:13487;width:8839;height:3810;visibility:visible;mso-wrap-style:square;v-text-anchor:middle" o:gfxdata="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" fillcolor="#5b9bd5 [3204]" strokecolor="#1f4d78 [1604]" strokeweight="1pt">
+                  <v:textbox>
+                    <w:txbxContent>
+                      <w:p>
+                        <w:pPr>
+                          <w:pStyle w:val="NormalWeb"/>
+                          <w:spacing w:before="0" w:beforeAutospacing="0" w:after="0" w:afterAutospacing="0" w:line="276" w:lineRule="auto"/>
+                          <w:jc w:val="center"/>
+                          <w:rPr>
+                            <w:sz w:val="24"/>
+                            <w:lang w:val="en-US"/>
+                          </w:rPr>
+                        </w:pPr>
+                        <w:r>
+                          <w:rPr>
+                            <w:rFonts w:eastAsia="Times New Roman"/>
+                            <w:szCs w:val="20"/>
+                            <w:lang w:val="en-US"/>
+                          </w:rPr>
+                          <w:t>Visualizer</w:t>
+                        </w:r>
+                      </w:p>
+                    </w:txbxContent>
+                  </v:textbox>
+                </v:shape>
+                <v:shapetype id="_x0000_t32" coordsize="21600,21600" o:spt="32" o:oned="t" path="m,l21600,21600e" filled="f">
+                  <v:path arrowok="t" fillok="f" o:connecttype="none"/>
+                  <o:lock v:ext="edit" shapetype="t"/>
+                </v:shapetype>
+                <v:shape id="Straight Arrow Connector 3" o:spid="_x0000_s1034" type="#_x0000_t32" style="position:absolute;left:14554;top:7239;width:2257;height:0;visibility:visible;mso-wrap-style:square" o:connectortype="straight" o:gfxdata="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" strokecolor="#5b9bd5 [3204]" strokeweight=".5pt">
+                  <v:stroke endarrow="block" joinstyle="miter"/>
+                </v:shape>
+                <v:shape id="Straight Arrow Connector 9" o:spid="_x0000_s1035" type="#_x0000_t32" style="position:absolute;left:25650;top:7239;width:2743;height:0;visibility:visible;mso-wrap-style:square" o:connectortype="straight" o:gfxdata="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" strokecolor="#5b9bd5 [3204]" strokeweight=".5pt">
+                  <v:stroke endarrow="block" joinstyle="miter"/>
+                </v:shape>
+                <v:shape id="Straight Arrow Connector 10" o:spid="_x0000_s1036" type="#_x0000_t32" style="position:absolute;left:24250;top:9144;width:8563;height:4343;flip:x;visibility:visible;mso-wrap-style:square" o:connectortype="straight" o:gfxdata="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" strokecolor="#5b9bd5 [3204]" strokeweight=".5pt">
+                  <v:stroke endarrow="block" joinstyle="miter"/>
+                </v:shape>
+                <v:shape id="Straight Arrow Connector 11" o:spid="_x0000_s1037" type="#_x0000_t32" style="position:absolute;left:32813;top:9144;width:8839;height:4343;visibility:visible;mso-wrap-style:square" o:connectortype="straight" o:gfxdata="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" strokecolor="#5b9bd5 [3204]" strokeweight=".5pt">
+                  <v:stroke endarrow="block" joinstyle="miter"/>
+                </v:shape>
+                <v:shape id="Straight Arrow Connector 12" o:spid="_x0000_s1038" type="#_x0000_t32" style="position:absolute;left:28669;top:15392;width:8564;height:0;visibility:visible;mso-wrap-style:square" o:connectortype="straight" o:gfxdata="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" strokecolor="#5b9bd5 [3204]" strokeweight=".5pt">
+                  <v:stroke endarrow="block" joinstyle="miter"/>
+                </v:shape>
+                <v:shape id="Flowchart: Process 13" o:spid="_x0000_s1039" type="#_x0000_t109" style="position:absolute;left:5715;top:13487;width:8839;height:3810;visibility:visible;mso-wrap-style:square;v-text-anchor:middle" o:gfxdata="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" fillcolor="#5b9bd5 [3204]" strokecolor="#1f4d78 [1604]" strokeweight="1pt">
+                  <v:textbox>
+                    <w:txbxContent>
+                      <w:p>
+                        <w:pPr>
+                          <w:pStyle w:val="NormalWeb"/>
+                          <w:spacing w:before="0" w:beforeAutospacing="0" w:after="0" w:afterAutospacing="0" w:line="276" w:lineRule="auto"/>
+                          <w:jc w:val="center"/>
+                          <w:rPr>
+                            <w:sz w:val="24"/>
+                            <w:lang w:val="en-US"/>
+                          </w:rPr>
+                        </w:pPr>
+                        <w:r>
+                          <w:rPr>
+                            <w:rFonts w:eastAsia="Times New Roman"/>
+                            <w:szCs w:val="20"/>
+                            <w:lang w:val="en-US"/>
+                          </w:rPr>
+                          <w:t>EgoParams</w:t>
+                        </w:r>
+                      </w:p>
+                    </w:txbxContent>
+                  </v:textbox>
+                </v:shape>
+                <v:shape id="Straight Arrow Connector 14" o:spid="_x0000_s1040" type="#_x0000_t32" style="position:absolute;left:10134;top:9144;width:0;height:4343;visibility:visible;mso-wrap-style:square" o:connectortype="straight" o:gfxdata="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" strokecolor="#5b9bd5 [3204]" strokeweight=".5pt">
+                  <v:stroke endarrow="block" joinstyle="miter"/>
+                </v:shape>
+                <v:shape id="Straight Arrow Connector 15" o:spid="_x0000_s1041" type="#_x0000_t32" style="position:absolute;left:14554;top:15392;width:5276;height:0;visibility:visible;mso-wrap-style:square" o:connectortype="straight" o:gfxdata="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" strokecolor="#5b9bd5 [3204]" strokeweight=".5pt">
+                  <v:stroke endarrow="block" joinstyle="miter"/>
+                </v:shape>
+                <w10:anchorlock/>
+              </v:group>
+            </w:pict>
+          </mc:Fallback>
+        </mc:AlternateContent>
       </w:r>
       <w:bookmarkEnd w:id="6"/>
-      <w:r>
-        <w:rPr>
-          <w:lang w:val="en-US"/>
-        </w:rPr>
-        <w:t xml:space="preserve"> </w:t>
-      </w:r>
     </w:p>
     <w:bookmarkStart w:id="7" w:name="_Toc45221548" w:displacedByCustomXml="next"/>
     <w:sdt>
@@ -2615,7 +3518,7 @@
           <w:rPr>
             <w:noProof/>
           </w:rPr>
-          <w:t>3</w:t>
+          <w:t>4</w:t>
         </w:r>
         <w:r>
           <w:rPr>
@@ -7921,7 +8824,7 @@
 </file>
 
 <file path=customXml/itemProps1.xml><?xml version="1.0" encoding="utf-8"?>
-<ds:datastoreItem xmlns:ds="http://schemas.openxmlformats.org/officeDocument/2006/customXml" ds:itemID="{A5A4781D-A895-48B9-B409-07283CA13BE9}">
+<ds:datastoreItem xmlns:ds="http://schemas.openxmlformats.org/officeDocument/2006/customXml" ds:itemID="{32A4B25C-7980-4E92-AAC2-41543AB786F5}">
   <ds:schemaRefs>
     <ds:schemaRef ds:uri="http://schemas.openxmlformats.org/officeDocument/2006/bibliography"/>
   </ds:schemaRefs>

</xml_diff>

<commit_message>
Adding filtering logic for 2nd laser return duplicate data
</commit_message>
<xml_diff>
--- a/docs/design_decision_document.docx
+++ b/docs/design_decision_document.docx
@@ -2475,6 +2475,393 @@
         <w:t>Software Development</w:t>
       </w:r>
     </w:p>
+    <w:tbl>
+      <w:tblPr>
+        <w:tblStyle w:val="TableGrid"/>
+        <w:tblW w:w="0" w:type="auto"/>
+        <w:tblLook w:val="04A0" w:firstRow="1" w:lastRow="0" w:firstColumn="1" w:lastColumn="0" w:noHBand="0" w:noVBand="1"/>
+      </w:tblPr>
+      <w:tblGrid>
+        <w:gridCol w:w="2425"/>
+        <w:gridCol w:w="6592"/>
+      </w:tblGrid>
+      <w:tr>
+        <w:tc>
+          <w:tcPr>
+            <w:tcW w:w="2425" w:type="dxa"/>
+          </w:tcPr>
+          <w:p>
+            <w:pPr>
+              <w:rPr>
+                <w:lang w:val="en-US"/>
+              </w:rPr>
+            </w:pPr>
+            <w:proofErr w:type="spellStart"/>
+            <w:r>
+              <w:rPr>
+                <w:lang w:val="en-US"/>
+              </w:rPr>
+              <w:t>Impl</w:t>
+            </w:r>
+            <w:proofErr w:type="spellEnd"/>
+            <w:r>
+              <w:rPr>
+                <w:lang w:val="en-US"/>
+              </w:rPr>
+              <w:t>.</w:t>
+            </w:r>
+            <w:r>
+              <w:rPr>
+                <w:lang w:val="en-US"/>
+              </w:rPr>
+              <w:t xml:space="preserve"> .</w:t>
+            </w:r>
+            <w:proofErr w:type="spellStart"/>
+            <w:r>
+              <w:rPr>
+                <w:lang w:val="en-US"/>
+              </w:rPr>
+              <w:t>csv</w:t>
+            </w:r>
+            <w:proofErr w:type="spellEnd"/>
+            <w:r>
+              <w:rPr>
+                <w:lang w:val="en-US"/>
+              </w:rPr>
+              <w:t xml:space="preserve"> IO</w:t>
+            </w:r>
+          </w:p>
+        </w:tc>
+        <w:tc>
+          <w:tcPr>
+            <w:tcW w:w="6592" w:type="dxa"/>
+          </w:tcPr>
+          <w:p>
+            <w:pPr>
+              <w:rPr>
+                <w:lang w:val="en-US"/>
+              </w:rPr>
+            </w:pPr>
+            <w:r>
+              <w:rPr>
+                <w:lang w:val="en-US"/>
+              </w:rPr>
+              <w:t>Reading in of the .</w:t>
+            </w:r>
+            <w:proofErr w:type="spellStart"/>
+            <w:r>
+              <w:rPr>
+                <w:lang w:val="en-US"/>
+              </w:rPr>
+              <w:t>csv</w:t>
+            </w:r>
+            <w:proofErr w:type="spellEnd"/>
+          </w:p>
+        </w:tc>
+      </w:tr>
+      <w:tr>
+        <w:tc>
+          <w:tcPr>
+            <w:tcW w:w="2425" w:type="dxa"/>
+          </w:tcPr>
+          <w:p>
+            <w:pPr>
+              <w:rPr>
+                <w:lang w:val="en-US"/>
+              </w:rPr>
+            </w:pPr>
+            <w:proofErr w:type="spellStart"/>
+            <w:r>
+              <w:rPr>
+                <w:lang w:val="en-US"/>
+              </w:rPr>
+              <w:t>Impl</w:t>
+            </w:r>
+            <w:proofErr w:type="spellEnd"/>
+            <w:r>
+              <w:rPr>
+                <w:lang w:val="en-US"/>
+              </w:rPr>
+              <w:t xml:space="preserve"> </w:t>
+            </w:r>
+            <w:proofErr w:type="spellStart"/>
+            <w:r>
+              <w:rPr>
+                <w:lang w:val="en-US"/>
+              </w:rPr>
+              <w:t>config</w:t>
+            </w:r>
+            <w:proofErr w:type="spellEnd"/>
+            <w:r>
+              <w:rPr>
+                <w:lang w:val="en-US"/>
+              </w:rPr>
+              <w:t xml:space="preserve"> file</w:t>
+            </w:r>
+          </w:p>
+        </w:tc>
+        <w:tc>
+          <w:tcPr>
+            <w:tcW w:w="6592" w:type="dxa"/>
+          </w:tcPr>
+          <w:p>
+            <w:pPr>
+              <w:rPr>
+                <w:lang w:val="en-US"/>
+              </w:rPr>
+            </w:pPr>
+            <w:proofErr w:type="spellStart"/>
+            <w:r>
+              <w:rPr>
+                <w:lang w:val="en-US"/>
+              </w:rPr>
+              <w:t>Enumerations.h</w:t>
+            </w:r>
+            <w:proofErr w:type="spellEnd"/>
+            <w:r>
+              <w:rPr>
+                <w:lang w:val="en-US"/>
+              </w:rPr>
+              <w:t xml:space="preserve"> contains the user set variables for the filtering of the data.</w:t>
+            </w:r>
+          </w:p>
+        </w:tc>
+      </w:tr>
+      <w:tr>
+        <w:tc>
+          <w:tcPr>
+            <w:tcW w:w="2425" w:type="dxa"/>
+          </w:tcPr>
+          <w:p>
+            <w:pPr>
+              <w:rPr>
+                <w:lang w:val="en-US"/>
+              </w:rPr>
+            </w:pPr>
+            <w:proofErr w:type="spellStart"/>
+            <w:r>
+              <w:rPr>
+                <w:lang w:val="en-US"/>
+              </w:rPr>
+              <w:t>Impl</w:t>
+            </w:r>
+            <w:proofErr w:type="spellEnd"/>
+            <w:r>
+              <w:rPr>
+                <w:lang w:val="en-US"/>
+              </w:rPr>
+              <w:t>.</w:t>
+            </w:r>
+            <w:r>
+              <w:rPr>
+                <w:lang w:val="en-US"/>
+              </w:rPr>
+              <w:t xml:space="preserve"> </w:t>
+            </w:r>
+            <w:proofErr w:type="gramStart"/>
+            <w:r>
+              <w:rPr>
+                <w:lang w:val="en-US"/>
+              </w:rPr>
+              <w:t>filtering</w:t>
+            </w:r>
+            <w:proofErr w:type="gramEnd"/>
+            <w:r>
+              <w:rPr>
+                <w:lang w:val="en-US"/>
+              </w:rPr>
+              <w:t xml:space="preserve"> 1.</w:t>
+            </w:r>
+          </w:p>
+        </w:tc>
+        <w:tc>
+          <w:tcPr>
+            <w:tcW w:w="6592" w:type="dxa"/>
+          </w:tcPr>
+          <w:p>
+            <w:pPr>
+              <w:rPr>
+                <w:lang w:val="en-US"/>
+              </w:rPr>
+            </w:pPr>
+            <w:r>
+              <w:rPr>
+                <w:lang w:val="en-US"/>
+              </w:rPr>
+              <w:t xml:space="preserve">Filtering based on User set parameter for e.g. point distance, </w:t>
+            </w:r>
+            <w:proofErr w:type="spellStart"/>
+            <w:r>
+              <w:rPr>
+                <w:lang w:val="en-US"/>
+              </w:rPr>
+              <w:t>laser_id</w:t>
+            </w:r>
+            <w:proofErr w:type="spellEnd"/>
+            <w:r>
+              <w:rPr>
+                <w:lang w:val="en-US"/>
+              </w:rPr>
+              <w:t xml:space="preserve"> etc.</w:t>
+            </w:r>
+          </w:p>
+        </w:tc>
+      </w:tr>
+      <w:tr>
+        <w:tc>
+          <w:tcPr>
+            <w:tcW w:w="2425" w:type="dxa"/>
+          </w:tcPr>
+          <w:p>
+            <w:pPr>
+              <w:rPr>
+                <w:lang w:val="en-US"/>
+              </w:rPr>
+            </w:pPr>
+            <w:proofErr w:type="spellStart"/>
+            <w:r>
+              <w:rPr>
+                <w:lang w:val="en-US"/>
+              </w:rPr>
+              <w:t>Impl</w:t>
+            </w:r>
+            <w:proofErr w:type="spellEnd"/>
+            <w:r>
+              <w:rPr>
+                <w:lang w:val="en-US"/>
+              </w:rPr>
+              <w:t>.</w:t>
+            </w:r>
+            <w:r>
+              <w:rPr>
+                <w:lang w:val="en-US"/>
+              </w:rPr>
+              <w:t xml:space="preserve"> </w:t>
+            </w:r>
+            <w:proofErr w:type="gramStart"/>
+            <w:r>
+              <w:rPr>
+                <w:lang w:val="en-US"/>
+              </w:rPr>
+              <w:t>filtering</w:t>
+            </w:r>
+            <w:proofErr w:type="gramEnd"/>
+            <w:r>
+              <w:rPr>
+                <w:lang w:val="en-US"/>
+              </w:rPr>
+              <w:t xml:space="preserve"> 2.</w:t>
+            </w:r>
+          </w:p>
+        </w:tc>
+        <w:tc>
+          <w:tcPr>
+            <w:tcW w:w="6592" w:type="dxa"/>
+          </w:tcPr>
+          <w:p>
+            <w:pPr>
+              <w:rPr>
+                <w:lang w:val="en-US"/>
+              </w:rPr>
+            </w:pPr>
+            <w:r>
+              <w:rPr>
+                <w:lang w:val="en-US"/>
+              </w:rPr>
+              <w:t>Filtering of the 2</w:t>
+            </w:r>
+            <w:r>
+              <w:rPr>
+                <w:vertAlign w:val="superscript"/>
+                <w:lang w:val="en-US"/>
+              </w:rPr>
+              <w:t>nd</w:t>
+            </w:r>
+            <w:r>
+              <w:rPr>
+                <w:lang w:val="en-US"/>
+              </w:rPr>
+              <w:t>, 3</w:t>
+            </w:r>
+            <w:r>
+              <w:rPr>
+                <w:vertAlign w:val="superscript"/>
+                <w:lang w:val="en-US"/>
+              </w:rPr>
+              <w:t>rd</w:t>
+            </w:r>
+            <w:r>
+              <w:rPr>
+                <w:lang w:val="en-US"/>
+              </w:rPr>
+              <w:t xml:space="preserve">, </w:t>
+            </w:r>
+            <w:proofErr w:type="spellStart"/>
+            <w:r>
+              <w:rPr>
+                <w:lang w:val="en-US"/>
+              </w:rPr>
+              <w:t>etc</w:t>
+            </w:r>
+            <w:proofErr w:type="spellEnd"/>
+            <w:r>
+              <w:rPr>
+                <w:lang w:val="en-US"/>
+              </w:rPr>
+              <w:t xml:space="preserve"> </w:t>
+            </w:r>
+            <w:proofErr w:type="spellStart"/>
+            <w:r>
+              <w:rPr>
+                <w:lang w:val="en-US"/>
+              </w:rPr>
+              <w:t>laster</w:t>
+            </w:r>
+            <w:proofErr w:type="spellEnd"/>
+            <w:r>
+              <w:rPr>
+                <w:lang w:val="en-US"/>
+              </w:rPr>
+              <w:t xml:space="preserve"> returns. Original data only has 2 returns, current </w:t>
+            </w:r>
+            <w:proofErr w:type="spellStart"/>
+            <w:r>
+              <w:rPr>
+                <w:lang w:val="en-US"/>
+              </w:rPr>
+              <w:t>config</w:t>
+            </w:r>
+            <w:proofErr w:type="spellEnd"/>
+            <w:r>
+              <w:rPr>
+                <w:lang w:val="en-US"/>
+              </w:rPr>
+              <w:t xml:space="preserve"> filters 2</w:t>
+            </w:r>
+            <w:r>
+              <w:rPr>
+                <w:vertAlign w:val="superscript"/>
+                <w:lang w:val="en-US"/>
+              </w:rPr>
+              <w:t>nd</w:t>
+            </w:r>
+            <w:r>
+              <w:rPr>
+                <w:lang w:val="en-US"/>
+              </w:rPr>
+              <w:t xml:space="preserve"> returns to reduce data.</w:t>
+            </w:r>
+          </w:p>
+        </w:tc>
+      </w:tr>
+    </w:tbl>
+    <w:p>
+      <w:pPr>
+        <w:rPr>
+          <w:lang w:val="en-US"/>
+        </w:rPr>
+      </w:pPr>
+    </w:p>
     <w:p>
       <w:pPr>
         <w:rPr>
@@ -2494,7 +2881,6 @@
           <w:lang w:val="en-US"/>
         </w:rPr>
       </w:pPr>
-      <w:bookmarkStart w:id="6" w:name="_GoBack"/>
       <w:r>
         <w:rPr>
           <w:noProof/>
@@ -2504,7 +2890,7 @@
           <mc:Choice Requires="wpc">
             <w:drawing>
               <wp:inline distT="0" distB="0" distL="0" distR="0">
-                <wp:extent cx="5486400" cy="3200400"/>
+                <wp:extent cx="5486400" cy="2235200"/>
                 <wp:effectExtent l="0" t="0" r="0" b="0"/>
                 <wp:docPr id="1" name="Canvas 1"/>
                 <wp:cNvGraphicFramePr>
@@ -2520,7 +2906,7 @@
                         <wps:cNvSpPr/>
                         <wps:spPr>
                           <a:xfrm>
-                            <a:off x="571500" y="533400"/>
+                            <a:off x="797220" y="488950"/>
                             <a:ext cx="883920" cy="381000"/>
                           </a:xfrm>
                           <a:prstGeom prst="flowChartProcess">
@@ -2574,7 +2960,7 @@
                         <wps:cNvSpPr/>
                         <wps:spPr>
                           <a:xfrm>
-                            <a:off x="1681140" y="533400"/>
+                            <a:off x="1906860" y="488950"/>
                             <a:ext cx="883920" cy="381000"/>
                           </a:xfrm>
                           <a:prstGeom prst="flowChartProcess">
@@ -2630,7 +3016,7 @@
                         <wps:cNvSpPr/>
                         <wps:spPr>
                           <a:xfrm>
-                            <a:off x="2839380" y="533400"/>
+                            <a:off x="3065100" y="488950"/>
                             <a:ext cx="883920" cy="381000"/>
                           </a:xfrm>
                           <a:prstGeom prst="flowChartProcess">
@@ -2688,7 +3074,7 @@
                         <wps:cNvSpPr/>
                         <wps:spPr>
                           <a:xfrm>
-                            <a:off x="1983060" y="1348740"/>
+                            <a:off x="2208780" y="1304290"/>
                             <a:ext cx="883920" cy="381000"/>
                           </a:xfrm>
                           <a:prstGeom prst="flowChartProcess">
@@ -2746,7 +3132,7 @@
                         <wps:cNvSpPr/>
                         <wps:spPr>
                           <a:xfrm>
-                            <a:off x="3723300" y="1348740"/>
+                            <a:off x="3949020" y="1304290"/>
                             <a:ext cx="883920" cy="381000"/>
                           </a:xfrm>
                           <a:prstGeom prst="flowChartProcess">
@@ -2807,7 +3193,7 @@
                         </wps:cNvCnPr>
                         <wps:spPr>
                           <a:xfrm>
-                            <a:off x="1455420" y="723900"/>
+                            <a:off x="1681140" y="679450"/>
                             <a:ext cx="225720" cy="0"/>
                           </a:xfrm>
                           <a:prstGeom prst="straightConnector1">
@@ -2841,7 +3227,7 @@
                         </wps:cNvCnPr>
                         <wps:spPr>
                           <a:xfrm>
-                            <a:off x="2565060" y="723900"/>
+                            <a:off x="2790780" y="679450"/>
                             <a:ext cx="274320" cy="0"/>
                           </a:xfrm>
                           <a:prstGeom prst="straightConnector1">
@@ -2875,7 +3261,7 @@
                         </wps:cNvCnPr>
                         <wps:spPr>
                           <a:xfrm flipH="1">
-                            <a:off x="2425020" y="914400"/>
+                            <a:off x="2650740" y="869950"/>
                             <a:ext cx="856320" cy="434340"/>
                           </a:xfrm>
                           <a:prstGeom prst="straightConnector1">
@@ -2909,7 +3295,7 @@
                         </wps:cNvCnPr>
                         <wps:spPr>
                           <a:xfrm>
-                            <a:off x="3281340" y="914400"/>
+                            <a:off x="3507060" y="869950"/>
                             <a:ext cx="883920" cy="434340"/>
                           </a:xfrm>
                           <a:prstGeom prst="straightConnector1">
@@ -2943,7 +3329,7 @@
                         </wps:cNvCnPr>
                         <wps:spPr>
                           <a:xfrm>
-                            <a:off x="2866980" y="1539240"/>
+                            <a:off x="3092700" y="1494790"/>
                             <a:ext cx="856320" cy="0"/>
                           </a:xfrm>
                           <a:prstGeom prst="straightConnector1">
@@ -2974,7 +3360,7 @@
                         <wps:cNvSpPr/>
                         <wps:spPr>
                           <a:xfrm>
-                            <a:off x="571500" y="1348740"/>
+                            <a:off x="797220" y="1304290"/>
                             <a:ext cx="883920" cy="381000"/>
                           </a:xfrm>
                           <a:prstGeom prst="flowChartProcess">
@@ -3009,14 +3395,16 @@
                                   <w:lang w:val="en-US"/>
                                 </w:rPr>
                               </w:pPr>
+                              <w:proofErr w:type="spellStart"/>
                               <w:r>
                                 <w:rPr>
                                   <w:rFonts w:eastAsia="Times New Roman"/>
                                   <w:szCs w:val="20"/>
                                   <w:lang w:val="en-US"/>
                                 </w:rPr>
-                                <w:t>EgoParams</w:t>
+                                <w:t>Enums.h</w:t>
                               </w:r>
+                              <w:proofErr w:type="spellEnd"/>
                             </w:p>
                           </w:txbxContent>
                         </wps:txbx>
@@ -3035,7 +3423,7 @@
                         </wps:cNvCnPr>
                         <wps:spPr>
                           <a:xfrm>
-                            <a:off x="1013460" y="914400"/>
+                            <a:off x="1239180" y="869950"/>
                             <a:ext cx="0" cy="434340"/>
                           </a:xfrm>
                           <a:prstGeom prst="straightConnector1">
@@ -3069,8 +3457,42 @@
                         </wps:cNvCnPr>
                         <wps:spPr>
                           <a:xfrm>
-                            <a:off x="1455420" y="1539240"/>
+                            <a:off x="1681140" y="1494790"/>
                             <a:ext cx="527640" cy="0"/>
+                          </a:xfrm>
+                          <a:prstGeom prst="straightConnector1">
+                            <a:avLst/>
+                          </a:prstGeom>
+                          <a:ln>
+                            <a:tailEnd type="triangle"/>
+                          </a:ln>
+                        </wps:spPr>
+                        <wps:style>
+                          <a:lnRef idx="1">
+                            <a:schemeClr val="accent1"/>
+                          </a:lnRef>
+                          <a:fillRef idx="0">
+                            <a:schemeClr val="accent1"/>
+                          </a:fillRef>
+                          <a:effectRef idx="0">
+                            <a:schemeClr val="accent1"/>
+                          </a:effectRef>
+                          <a:fontRef idx="minor">
+                            <a:schemeClr val="tx1"/>
+                          </a:fontRef>
+                        </wps:style>
+                        <wps:bodyPr/>
+                      </wps:wsp>
+                      <wps:wsp>
+                        <wps:cNvPr id="16" name="Straight Arrow Connector 16"/>
+                        <wps:cNvCnPr>
+                          <a:stCxn id="13" idx="0"/>
+                          <a:endCxn id="4" idx="2"/>
+                        </wps:cNvCnPr>
+                        <wps:spPr>
+                          <a:xfrm flipV="1">
+                            <a:off x="1239180" y="869950"/>
+                            <a:ext cx="1109640" cy="434340"/>
                           </a:xfrm>
                           <a:prstGeom prst="straightConnector1">
                             <a:avLst/>
@@ -3103,7 +3525,7 @@
           </mc:Choice>
           <mc:Fallback>
             <w:pict>
-              <v:group id="Canvas 1" o:spid="_x0000_s1027" editas="canvas" style="width:6in;height:252pt;mso-position-horizontal-relative:char;mso-position-vertical-relative:line" coordsize="54864,32004" o:gfxdata="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">
+              <v:group id="Canvas 1" o:spid="_x0000_s1027" editas="canvas" style="width:6in;height:176pt;mso-position-horizontal-relative:char;mso-position-vertical-relative:line" coordsize="54864,22352" o:gfxdata="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">
                 <v:shapetype id="_x0000_t75" coordsize="21600,21600" o:spt="75" o:preferrelative="t" path="m@4@5l@4@11@9@11@9@5xe" filled="f" stroked="f">
                   <v:stroke joinstyle="miter"/>
                   <v:formulas>
@@ -3123,7 +3545,7 @@
                   <v:path o:extrusionok="f" gradientshapeok="t" o:connecttype="rect"/>
                   <o:lock v:ext="edit" aspectratio="t"/>
                 </v:shapetype>
-                <v:shape id="_x0000_s1028" type="#_x0000_t75" style="position:absolute;width:54864;height:32004;visibility:visible;mso-wrap-style:square">
+                <v:shape id="_x0000_s1028" type="#_x0000_t75" style="position:absolute;width:54864;height:22352;visibility:visible;mso-wrap-style:square">
                   <v:fill o:detectmouseclick="t"/>
                   <v:path o:connecttype="none"/>
                 </v:shape>
@@ -3131,7 +3553,7 @@
                   <v:stroke joinstyle="miter"/>
                   <v:path gradientshapeok="t" o:connecttype="rect"/>
                 </v:shapetype>
-                <v:shape id="Flowchart: Process 2" o:spid="_x0000_s1029" type="#_x0000_t109" style="position:absolute;left:5715;top:5334;width:8839;height:3810;visibility:visible;mso-wrap-style:square;v-text-anchor:middle" o:gfxdata="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" fillcolor="#5b9bd5 [3204]" strokecolor="#1f4d78 [1604]" strokeweight="1pt">
+                <v:shape id="Flowchart: Process 2" o:spid="_x0000_s1029" type="#_x0000_t109" style="position:absolute;left:7972;top:4889;width:8839;height:3810;visibility:visible;mso-wrap-style:square;v-text-anchor:middle" o:gfxdata="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" fillcolor="#5b9bd5 [3204]" strokecolor="#1f4d78 [1604]" strokeweight="1pt">
                   <v:textbox>
                     <w:txbxContent>
                       <w:p>
@@ -3152,7 +3574,7 @@
                     </w:txbxContent>
                   </v:textbox>
                 </v:shape>
-                <v:shape id="Flowchart: Process 4" o:spid="_x0000_s1030" type="#_x0000_t109" style="position:absolute;left:16811;top:5334;width:8839;height:3810;visibility:visible;mso-wrap-style:square;v-text-anchor:middle" o:gfxdata="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" fillcolor="#5b9bd5 [3204]" strokecolor="#1f4d78 [1604]" strokeweight="1pt">
+                <v:shape id="Flowchart: Process 4" o:spid="_x0000_s1030" type="#_x0000_t109" style="position:absolute;left:19068;top:4889;width:8839;height:3810;visibility:visible;mso-wrap-style:square;v-text-anchor:middle" o:gfxdata="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" fillcolor="#5b9bd5 [3204]" strokecolor="#1f4d78 [1604]" strokeweight="1pt">
                   <v:textbox>
                     <w:txbxContent>
                       <w:p>
@@ -3175,7 +3597,7 @@
                     </w:txbxContent>
                   </v:textbox>
                 </v:shape>
-                <v:shape id="Flowchart: Process 5" o:spid="_x0000_s1031" type="#_x0000_t109" style="position:absolute;left:28393;top:5334;width:8840;height:3810;visibility:visible;mso-wrap-style:square;v-text-anchor:middle" o:gfxdata="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" fillcolor="#5b9bd5 [3204]" strokecolor="#1f4d78 [1604]" strokeweight="1pt">
+                <v:shape id="Flowchart: Process 5" o:spid="_x0000_s1031" type="#_x0000_t109" style="position:absolute;left:30651;top:4889;width:8839;height:3810;visibility:visible;mso-wrap-style:square;v-text-anchor:middle" o:gfxdata="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" fillcolor="#5b9bd5 [3204]" strokecolor="#1f4d78 [1604]" strokeweight="1pt">
                   <v:textbox>
                     <w:txbxContent>
                       <w:p>
@@ -3200,7 +3622,7 @@
                     </w:txbxContent>
                   </v:textbox>
                 </v:shape>
-                <v:shape id="Flowchart: Process 6" o:spid="_x0000_s1032" type="#_x0000_t109" style="position:absolute;left:19830;top:13487;width:8839;height:3810;visibility:visible;mso-wrap-style:square;v-text-anchor:middle" o:gfxdata="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" fillcolor="#5b9bd5 [3204]" strokecolor="#1f4d78 [1604]" strokeweight="1pt">
+                <v:shape id="Flowchart: Process 6" o:spid="_x0000_s1032" type="#_x0000_t109" style="position:absolute;left:22087;top:13042;width:8840;height:3810;visibility:visible;mso-wrap-style:square;v-text-anchor:middle" o:gfxdata="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" fillcolor="#5b9bd5 [3204]" strokecolor="#1f4d78 [1604]" strokeweight="1pt">
                   <v:textbox>
                     <w:txbxContent>
                       <w:p>
@@ -3225,7 +3647,7 @@
                     </w:txbxContent>
                   </v:textbox>
                 </v:shape>
-                <v:shape id="Flowchart: Process 7" o:spid="_x0000_s1033" type="#_x0000_t109" style="position:absolute;left:37233;top:13487;width:8839;height:3810;visibility:visible;mso-wrap-style:square;v-text-anchor:middle" o:gfxdata="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" fillcolor="#5b9bd5 [3204]" strokecolor="#1f4d78 [1604]" strokeweight="1pt">
+                <v:shape id="Flowchart: Process 7" o:spid="_x0000_s1033" type="#_x0000_t109" style="position:absolute;left:39490;top:13042;width:8839;height:3810;visibility:visible;mso-wrap-style:square;v-text-anchor:middle" o:gfxdata="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" fillcolor="#5b9bd5 [3204]" strokecolor="#1f4d78 [1604]" strokeweight="1pt">
                   <v:textbox>
                     <w:txbxContent>
                       <w:p>
@@ -3254,22 +3676,22 @@
                   <v:path arrowok="t" fillok="f" o:connecttype="none"/>
                   <o:lock v:ext="edit" shapetype="t"/>
                 </v:shapetype>
-                <v:shape id="Straight Arrow Connector 3" o:spid="_x0000_s1034" type="#_x0000_t32" style="position:absolute;left:14554;top:7239;width:2257;height:0;visibility:visible;mso-wrap-style:square" o:connectortype="straight" o:gfxdata="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" strokecolor="#5b9bd5 [3204]" strokeweight=".5pt">
+                <v:shape id="Straight Arrow Connector 3" o:spid="_x0000_s1034" type="#_x0000_t32" style="position:absolute;left:16811;top:6794;width:2257;height:0;visibility:visible;mso-wrap-style:square" o:connectortype="straight" o:gfxdata="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" strokecolor="#5b9bd5 [3204]" strokeweight=".5pt">
                   <v:stroke endarrow="block" joinstyle="miter"/>
                 </v:shape>
-                <v:shape id="Straight Arrow Connector 9" o:spid="_x0000_s1035" type="#_x0000_t32" style="position:absolute;left:25650;top:7239;width:2743;height:0;visibility:visible;mso-wrap-style:square" o:connectortype="straight" o:gfxdata="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" strokecolor="#5b9bd5 [3204]" strokeweight=".5pt">
+                <v:shape id="Straight Arrow Connector 9" o:spid="_x0000_s1035" type="#_x0000_t32" style="position:absolute;left:27907;top:6794;width:2744;height:0;visibility:visible;mso-wrap-style:square" o:connectortype="straight" o:gfxdata="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" strokecolor="#5b9bd5 [3204]" strokeweight=".5pt">
                   <v:stroke endarrow="block" joinstyle="miter"/>
                 </v:shape>
-                <v:shape id="Straight Arrow Connector 10" o:spid="_x0000_s1036" type="#_x0000_t32" style="position:absolute;left:24250;top:9144;width:8563;height:4343;flip:x;visibility:visible;mso-wrap-style:square" o:connectortype="straight" o:gfxdata="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" strokecolor="#5b9bd5 [3204]" strokeweight=".5pt">
+                <v:shape id="Straight Arrow Connector 10" o:spid="_x0000_s1036" type="#_x0000_t32" style="position:absolute;left:26507;top:8699;width:8563;height:4343;flip:x;visibility:visible;mso-wrap-style:square" o:connectortype="straight" o:gfxdata="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" strokecolor="#5b9bd5 [3204]" strokeweight=".5pt">
                   <v:stroke endarrow="block" joinstyle="miter"/>
                 </v:shape>
-                <v:shape id="Straight Arrow Connector 11" o:spid="_x0000_s1037" type="#_x0000_t32" style="position:absolute;left:32813;top:9144;width:8839;height:4343;visibility:visible;mso-wrap-style:square" o:connectortype="straight" o:gfxdata="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" strokecolor="#5b9bd5 [3204]" strokeweight=".5pt">
+                <v:shape id="Straight Arrow Connector 11" o:spid="_x0000_s1037" type="#_x0000_t32" style="position:absolute;left:35070;top:8699;width:8839;height:4343;visibility:visible;mso-wrap-style:square" o:connectortype="straight" o:gfxdata="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" strokecolor="#5b9bd5 [3204]" strokeweight=".5pt">
                   <v:stroke endarrow="block" joinstyle="miter"/>
                 </v:shape>
-                <v:shape id="Straight Arrow Connector 12" o:spid="_x0000_s1038" type="#_x0000_t32" style="position:absolute;left:28669;top:15392;width:8564;height:0;visibility:visible;mso-wrap-style:square" o:connectortype="straight" o:gfxdata="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" strokecolor="#5b9bd5 [3204]" strokeweight=".5pt">
+                <v:shape id="Straight Arrow Connector 12" o:spid="_x0000_s1038" type="#_x0000_t32" style="position:absolute;left:30927;top:14947;width:8563;height:0;visibility:visible;mso-wrap-style:square" o:connectortype="straight" o:gfxdata="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" strokecolor="#5b9bd5 [3204]" strokeweight=".5pt">
                   <v:stroke endarrow="block" joinstyle="miter"/>
                 </v:shape>
-                <v:shape id="Flowchart: Process 13" o:spid="_x0000_s1039" type="#_x0000_t109" style="position:absolute;left:5715;top:13487;width:8839;height:3810;visibility:visible;mso-wrap-style:square;v-text-anchor:middle" o:gfxdata="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" fillcolor="#5b9bd5 [3204]" strokecolor="#1f4d78 [1604]" strokeweight="1pt">
+                <v:shape id="Flowchart: Process 13" o:spid="_x0000_s1039" type="#_x0000_t109" style="position:absolute;left:7972;top:13042;width:8839;height:3810;visibility:visible;mso-wrap-style:square;v-text-anchor:middle" o:gfxdata="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" fillcolor="#5b9bd5 [3204]" strokecolor="#1f4d78 [1604]" strokeweight="1pt">
                   <v:textbox>
                     <w:txbxContent>
                       <w:p>
@@ -3282,22 +3704,27 @@
                             <w:lang w:val="en-US"/>
                           </w:rPr>
                         </w:pPr>
+                        <w:proofErr w:type="spellStart"/>
                         <w:r>
                           <w:rPr>
                             <w:rFonts w:eastAsia="Times New Roman"/>
                             <w:szCs w:val="20"/>
                             <w:lang w:val="en-US"/>
                           </w:rPr>
-                          <w:t>EgoParams</w:t>
+                          <w:t>Enums.h</w:t>
                         </w:r>
+                        <w:proofErr w:type="spellEnd"/>
                       </w:p>
                     </w:txbxContent>
                   </v:textbox>
                 </v:shape>
-                <v:shape id="Straight Arrow Connector 14" o:spid="_x0000_s1040" type="#_x0000_t32" style="position:absolute;left:10134;top:9144;width:0;height:4343;visibility:visible;mso-wrap-style:square" o:connectortype="straight" o:gfxdata="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" strokecolor="#5b9bd5 [3204]" strokeweight=".5pt">
+                <v:shape id="Straight Arrow Connector 14" o:spid="_x0000_s1040" type="#_x0000_t32" style="position:absolute;left:12391;top:8699;width:0;height:4343;visibility:visible;mso-wrap-style:square" o:connectortype="straight" o:gfxdata="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" strokecolor="#5b9bd5 [3204]" strokeweight=".5pt">
                   <v:stroke endarrow="block" joinstyle="miter"/>
                 </v:shape>
-                <v:shape id="Straight Arrow Connector 15" o:spid="_x0000_s1041" type="#_x0000_t32" style="position:absolute;left:14554;top:15392;width:5276;height:0;visibility:visible;mso-wrap-style:square" o:connectortype="straight" o:gfxdata="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" strokecolor="#5b9bd5 [3204]" strokeweight=".5pt">
+                <v:shape id="Straight Arrow Connector 15" o:spid="_x0000_s1041" type="#_x0000_t32" style="position:absolute;left:16811;top:14947;width:5276;height:0;visibility:visible;mso-wrap-style:square" o:connectortype="straight" o:gfxdata="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" strokecolor="#5b9bd5 [3204]" strokeweight=".5pt">
+                  <v:stroke endarrow="block" joinstyle="miter"/>
+                </v:shape>
+                <v:shape id="Straight Arrow Connector 16" o:spid="_x0000_s1042" type="#_x0000_t32" style="position:absolute;left:12391;top:8699;width:11097;height:4343;flip:y;visibility:visible;mso-wrap-style:square" o:connectortype="straight" o:gfxdata="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" strokecolor="#5b9bd5 [3204]" strokeweight=".5pt">
                   <v:stroke endarrow="block" joinstyle="miter"/>
                 </v:shape>
                 <w10:anchorlock/>
@@ -3306,9 +3733,8 @@
           </mc:Fallback>
         </mc:AlternateContent>
       </w:r>
-      <w:bookmarkEnd w:id="6"/>
     </w:p>
-    <w:bookmarkStart w:id="7" w:name="_Toc45221548" w:displacedByCustomXml="next"/>
+    <w:bookmarkStart w:id="6" w:name="_Toc45221548" w:displacedByCustomXml="next"/>
     <w:sdt>
       <w:sdtPr>
         <w:rPr>
@@ -3345,7 +3771,7 @@
             </w:rPr>
             <w:t>Sources</w:t>
           </w:r>
-          <w:bookmarkEnd w:id="7"/>
+          <w:bookmarkEnd w:id="6"/>
         </w:p>
         <w:sdt>
           <w:sdtPr>
@@ -3403,6 +3829,8 @@
         </w:sdt>
       </w:sdtContent>
     </w:sdt>
+    <w:bookmarkStart w:id="7" w:name="_GoBack" w:displacedByCustomXml="prev"/>
+    <w:bookmarkEnd w:id="7" w:displacedByCustomXml="prev"/>
     <w:sectPr>
       <w:headerReference w:type="default" r:id="rId8"/>
       <w:footerReference w:type="default" r:id="rId9"/>
@@ -8824,7 +9252,7 @@
 </file>
 
 <file path=customXml/itemProps1.xml><?xml version="1.0" encoding="utf-8"?>
-<ds:datastoreItem xmlns:ds="http://schemas.openxmlformats.org/officeDocument/2006/customXml" ds:itemID="{32A4B25C-7980-4E92-AAC2-41543AB786F5}">
+<ds:datastoreItem xmlns:ds="http://schemas.openxmlformats.org/officeDocument/2006/customXml" ds:itemID="{0C48A549-E2AA-4E80-A179-26800038887F}">
   <ds:schemaRefs>
     <ds:schemaRef ds:uri="http://schemas.openxmlformats.org/officeDocument/2006/bibliography"/>
   </ds:schemaRefs>

</xml_diff>

<commit_message>
Integrating GLFW for visualization.
</commit_message>
<xml_diff>
--- a/docs/design_decision_document.docx
+++ b/docs/design_decision_document.docx
@@ -378,19 +378,10 @@
                               <w:t>Name</w:t>
                             </w:r>
                             <w:r>
-                              <w:t xml:space="preserve">: Lengyel </w:t>
+                              <w:t>: Lengyel Péter</w:t>
                             </w:r>
-                            <w:proofErr w:type="spellStart"/>
                             <w:r>
-                              <w:t>Péter</w:t>
-                            </w:r>
-                            <w:proofErr w:type="spellEnd"/>
-                            <w:r>
-                              <w:t xml:space="preserve"> </w:t>
-                            </w:r>
-                            <w:proofErr w:type="spellStart"/>
-                            <w:r>
-                              <w:t>Mih</w:t>
+                              <w:t xml:space="preserve"> Mih</w:t>
                             </w:r>
                             <w:r>
                               <w:rPr>
@@ -398,7 +389,6 @@
                               </w:rPr>
                               <w:t>ály</w:t>
                             </w:r>
-                            <w:proofErr w:type="spellEnd"/>
                           </w:p>
                           <w:p>
                             <w:pPr>
@@ -1143,21 +1133,7 @@
         <w:rPr>
           <w:lang w:val="en-US"/>
         </w:rPr>
-        <w:t xml:space="preserve">Initially very little was knows about the data meant to be used for Lane Separator Detection (this feature will be a hit). The assumption was that the data is from a moving vehicle, and the LIDAR used was a roof mounted 360 degrees rotational LIDAR e.g. </w:t>
-      </w:r>
-      <w:proofErr w:type="spellStart"/>
-      <w:r>
-        <w:rPr>
-          <w:lang w:val="en-US"/>
-        </w:rPr>
-        <w:t>Velodyne’s</w:t>
-      </w:r>
-      <w:proofErr w:type="spellEnd"/>
-      <w:r>
-        <w:rPr>
-          <w:lang w:val="en-US"/>
-        </w:rPr>
-        <w:t xml:space="preserve"> HDL-64E.</w:t>
+        <w:t>Initially very little was knows about the data meant to be used for Lane Separator Detection (this feature will be a hit). The assumption was that the data is from a moving vehicle, and the LIDAR used was a roof mounted 360 degrees rotational LIDAR e.g. Velodyne’s HDL-64E.</w:t>
       </w:r>
     </w:p>
     <w:p>
@@ -1203,7 +1179,6 @@
         </w:rPr>
         <w:t xml:space="preserve">It was observed that the </w:t>
       </w:r>
-      <w:proofErr w:type="spellStart"/>
       <w:r>
         <w:rPr>
           <w:b/>
@@ -1211,7 +1186,6 @@
         </w:rPr>
         <w:t>adjustedtime</w:t>
       </w:r>
-      <w:proofErr w:type="spellEnd"/>
       <w:r>
         <w:rPr>
           <w:lang w:val="en-US"/>
@@ -1414,21 +1388,7 @@
         <w:rPr>
           <w:lang w:val="en-US"/>
         </w:rPr>
-        <w:t>During usage of this tool, it was realized that this was unnecessary, since each .</w:t>
-      </w:r>
-      <w:proofErr w:type="spellStart"/>
-      <w:r>
-        <w:rPr>
-          <w:lang w:val="en-US"/>
-        </w:rPr>
-        <w:t>csv</w:t>
-      </w:r>
-      <w:proofErr w:type="spellEnd"/>
-      <w:r>
-        <w:rPr>
-          <w:lang w:val="en-US"/>
-        </w:rPr>
-        <w:t xml:space="preserve"> contained the data of a single revolution of the LIDAR, and this was recorded or when the vehicle was stationary, or when the speed was so low that no noticeable point skew was created.</w:t>
+        <w:t>During usage of this tool, it was realized that this was unnecessary, since each .csv contained the data of a single revolution of the LIDAR, and this was recorded or when the vehicle was stationary, or when the speed was so low that no noticeable point skew was created.</w:t>
       </w:r>
     </w:p>
     <w:p>
@@ -1711,16 +1671,8 @@
               <w:rPr>
                 <w:lang w:val="en-US"/>
               </w:rPr>
-              <w:t>Reading the .</w:t>
-            </w:r>
-            <w:proofErr w:type="spellStart"/>
-            <w:r>
-              <w:rPr>
-                <w:lang w:val="en-US"/>
-              </w:rPr>
-              <w:t>csv</w:t>
-            </w:r>
-            <w:proofErr w:type="spellEnd"/>
+              <w:t>Reading the .csv</w:t>
+            </w:r>
           </w:p>
         </w:tc>
         <w:tc>
@@ -1737,21 +1689,7 @@
               <w:rPr>
                 <w:lang w:val="en-US"/>
               </w:rPr>
-              <w:t>The .</w:t>
-            </w:r>
-            <w:proofErr w:type="spellStart"/>
-            <w:r>
-              <w:rPr>
-                <w:lang w:val="en-US"/>
-              </w:rPr>
-              <w:t>csv</w:t>
-            </w:r>
-            <w:proofErr w:type="spellEnd"/>
-            <w:r>
-              <w:rPr>
-                <w:lang w:val="en-US"/>
-              </w:rPr>
-              <w:t xml:space="preserve"> file has to be read and stored in memory. This may require and external library.</w:t>
+              <w:t>The .csv file has to be read and stored in memory. This may require and external library.</w:t>
             </w:r>
           </w:p>
         </w:tc>
@@ -1954,19 +1892,11 @@
                 <w:lang w:val="en-US"/>
               </w:rPr>
             </w:pPr>
-            <w:proofErr w:type="spellStart"/>
-            <w:r>
-              <w:rPr>
-                <w:lang w:val="en-US"/>
-              </w:rPr>
-              <w:t>Config</w:t>
-            </w:r>
-            <w:proofErr w:type="spellEnd"/>
-            <w:r>
-              <w:rPr>
-                <w:lang w:val="en-US"/>
-              </w:rPr>
-              <w:t xml:space="preserve"> file IO</w:t>
+            <w:r>
+              <w:rPr>
+                <w:lang w:val="en-US"/>
+              </w:rPr>
+              <w:t>Config file IO</w:t>
             </w:r>
           </w:p>
         </w:tc>
@@ -2134,21 +2064,7 @@
               <w:rPr>
                 <w:lang w:val="en-US"/>
               </w:rPr>
-              <w:t xml:space="preserve">A </w:t>
-            </w:r>
-            <w:proofErr w:type="spellStart"/>
-            <w:r>
-              <w:rPr>
-                <w:lang w:val="en-US"/>
-              </w:rPr>
-              <w:t>cpp</w:t>
-            </w:r>
-            <w:proofErr w:type="spellEnd"/>
-            <w:r>
-              <w:rPr>
-                <w:lang w:val="en-US"/>
-              </w:rPr>
-              <w:t xml:space="preserve"> library capable of </w:t>
+              <w:t xml:space="preserve">A cpp library capable of </w:t>
             </w:r>
             <w:r>
               <w:rPr>
@@ -2268,21 +2184,7 @@
               <w:rPr>
                 <w:lang w:val="en-US"/>
               </w:rPr>
-              <w:t xml:space="preserve">file </w:t>
-            </w:r>
-            <w:proofErr w:type="spellStart"/>
-            <w:r>
-              <w:rPr>
-                <w:lang w:val="en-US"/>
-              </w:rPr>
-              <w:t>struct</w:t>
-            </w:r>
-            <w:proofErr w:type="spellEnd"/>
-            <w:r>
-              <w:rPr>
-                <w:lang w:val="en-US"/>
-              </w:rPr>
-              <w:t xml:space="preserve"> </w:t>
+              <w:t xml:space="preserve">file struct </w:t>
             </w:r>
             <w:r>
               <w:rPr>
@@ -2445,21 +2347,28 @@
           <w:lang w:val="en-US"/>
         </w:rPr>
       </w:pPr>
-      <w:bookmarkStart w:id="5" w:name="_Toc45221547"/>
       <w:r>
         <w:rPr>
           <w:lang w:val="en-US"/>
         </w:rPr>
         <w:lastRenderedPageBreak/>
-        <w:t>Integration of Auxiliary Libraries</w:t>
+        <w:t>Adding Premake</w:t>
       </w:r>
+    </w:p>
+    <w:p>
+      <w:pPr>
+        <w:rPr>
+          <w:lang w:val="en-US"/>
+        </w:rPr>
+      </w:pPr>
+      <w:r>
+        <w:rPr>
+          <w:lang w:val="en-US"/>
+        </w:rPr>
+        <w:t>Premake was added as a project management utility to assist the building of subdirectories such as GoogleTest and possible GLFW.</w:t>
+      </w:r>
+      <w:bookmarkStart w:id="5" w:name="_GoBack"/>
       <w:bookmarkEnd w:id="5"/>
-      <w:r>
-        <w:rPr>
-          <w:lang w:val="en-US"/>
-        </w:rPr>
-        <w:t xml:space="preserve"> </w:t>
-      </w:r>
     </w:p>
     <w:p>
       <w:pPr>
@@ -2496,39 +2405,17 @@
                 <w:lang w:val="en-US"/>
               </w:rPr>
             </w:pPr>
-            <w:proofErr w:type="spellStart"/>
-            <w:r>
-              <w:rPr>
-                <w:lang w:val="en-US"/>
-              </w:rPr>
-              <w:t>Impl</w:t>
-            </w:r>
-            <w:proofErr w:type="spellEnd"/>
-            <w:r>
-              <w:rPr>
-                <w:lang w:val="en-US"/>
-              </w:rPr>
-              <w:t>.</w:t>
-            </w:r>
-            <w:r>
-              <w:rPr>
-                <w:lang w:val="en-US"/>
-              </w:rPr>
-              <w:t xml:space="preserve"> .</w:t>
-            </w:r>
-            <w:proofErr w:type="spellStart"/>
-            <w:r>
-              <w:rPr>
-                <w:lang w:val="en-US"/>
-              </w:rPr>
-              <w:t>csv</w:t>
-            </w:r>
-            <w:proofErr w:type="spellEnd"/>
-            <w:r>
-              <w:rPr>
-                <w:lang w:val="en-US"/>
-              </w:rPr>
-              <w:t xml:space="preserve"> IO</w:t>
+            <w:r>
+              <w:rPr>
+                <w:lang w:val="en-US"/>
+              </w:rPr>
+              <w:t>Impl.</w:t>
+            </w:r>
+            <w:r>
+              <w:rPr>
+                <w:lang w:val="en-US"/>
+              </w:rPr>
+              <w:t xml:space="preserve"> .csv IO</w:t>
             </w:r>
           </w:p>
         </w:tc>
@@ -2546,16 +2433,8 @@
               <w:rPr>
                 <w:lang w:val="en-US"/>
               </w:rPr>
-              <w:t>Reading in of the .</w:t>
-            </w:r>
-            <w:proofErr w:type="spellStart"/>
-            <w:r>
-              <w:rPr>
-                <w:lang w:val="en-US"/>
-              </w:rPr>
-              <w:t>csv</w:t>
-            </w:r>
-            <w:proofErr w:type="spellEnd"/>
+              <w:t>Reading in of the .csv</w:t>
+            </w:r>
           </w:p>
         </w:tc>
       </w:tr>
@@ -2570,33 +2449,17 @@
                 <w:lang w:val="en-US"/>
               </w:rPr>
             </w:pPr>
-            <w:proofErr w:type="spellStart"/>
             <w:r>
               <w:rPr>
                 <w:lang w:val="en-US"/>
               </w:rPr>
               <w:t>Impl</w:t>
             </w:r>
-            <w:proofErr w:type="spellEnd"/>
-            <w:r>
-              <w:rPr>
-                <w:lang w:val="en-US"/>
-              </w:rPr>
-              <w:t xml:space="preserve"> </w:t>
-            </w:r>
-            <w:proofErr w:type="spellStart"/>
-            <w:r>
-              <w:rPr>
-                <w:lang w:val="en-US"/>
-              </w:rPr>
-              <w:t>config</w:t>
-            </w:r>
-            <w:proofErr w:type="spellEnd"/>
-            <w:r>
-              <w:rPr>
-                <w:lang w:val="en-US"/>
-              </w:rPr>
-              <w:t xml:space="preserve"> file</w:t>
+            <w:r>
+              <w:rPr>
+                <w:lang w:val="en-US"/>
+              </w:rPr>
+              <w:t xml:space="preserve"> config file</w:t>
             </w:r>
           </w:p>
         </w:tc>
@@ -2610,19 +2473,11 @@
                 <w:lang w:val="en-US"/>
               </w:rPr>
             </w:pPr>
-            <w:proofErr w:type="spellStart"/>
-            <w:r>
-              <w:rPr>
-                <w:lang w:val="en-US"/>
-              </w:rPr>
-              <w:t>Enumerations.h</w:t>
-            </w:r>
-            <w:proofErr w:type="spellEnd"/>
-            <w:r>
-              <w:rPr>
-                <w:lang w:val="en-US"/>
-              </w:rPr>
-              <w:t xml:space="preserve"> contains the user set variables for the filtering of the data.</w:t>
+            <w:r>
+              <w:rPr>
+                <w:lang w:val="en-US"/>
+              </w:rPr>
+              <w:t>Enumerations.h contains the user set variables for the filtering of the data.</w:t>
             </w:r>
           </w:p>
         </w:tc>
@@ -2638,39 +2493,17 @@
                 <w:lang w:val="en-US"/>
               </w:rPr>
             </w:pPr>
-            <w:proofErr w:type="spellStart"/>
-            <w:r>
-              <w:rPr>
-                <w:lang w:val="en-US"/>
-              </w:rPr>
-              <w:t>Impl</w:t>
-            </w:r>
-            <w:proofErr w:type="spellEnd"/>
-            <w:r>
-              <w:rPr>
-                <w:lang w:val="en-US"/>
-              </w:rPr>
-              <w:t>.</w:t>
-            </w:r>
-            <w:r>
-              <w:rPr>
-                <w:lang w:val="en-US"/>
-              </w:rPr>
-              <w:t xml:space="preserve"> </w:t>
-            </w:r>
-            <w:proofErr w:type="gramStart"/>
-            <w:r>
-              <w:rPr>
-                <w:lang w:val="en-US"/>
-              </w:rPr>
-              <w:t>filtering</w:t>
-            </w:r>
-            <w:proofErr w:type="gramEnd"/>
-            <w:r>
-              <w:rPr>
-                <w:lang w:val="en-US"/>
-              </w:rPr>
-              <w:t xml:space="preserve"> 1.</w:t>
+            <w:r>
+              <w:rPr>
+                <w:lang w:val="en-US"/>
+              </w:rPr>
+              <w:t>Impl.</w:t>
+            </w:r>
+            <w:r>
+              <w:rPr>
+                <w:lang w:val="en-US"/>
+              </w:rPr>
+              <w:t xml:space="preserve"> filtering 1.</w:t>
             </w:r>
           </w:p>
         </w:tc>
@@ -2688,21 +2521,7 @@
               <w:rPr>
                 <w:lang w:val="en-US"/>
               </w:rPr>
-              <w:t xml:space="preserve">Filtering based on User set parameter for e.g. point distance, </w:t>
-            </w:r>
-            <w:proofErr w:type="spellStart"/>
-            <w:r>
-              <w:rPr>
-                <w:lang w:val="en-US"/>
-              </w:rPr>
-              <w:t>laser_id</w:t>
-            </w:r>
-            <w:proofErr w:type="spellEnd"/>
-            <w:r>
-              <w:rPr>
-                <w:lang w:val="en-US"/>
-              </w:rPr>
-              <w:t xml:space="preserve"> etc.</w:t>
+              <w:t>Filtering based on User set parameter for e.g. point distance, laser_id etc.</w:t>
             </w:r>
           </w:p>
         </w:tc>
@@ -2718,39 +2537,17 @@
                 <w:lang w:val="en-US"/>
               </w:rPr>
             </w:pPr>
-            <w:proofErr w:type="spellStart"/>
-            <w:r>
-              <w:rPr>
-                <w:lang w:val="en-US"/>
-              </w:rPr>
-              <w:t>Impl</w:t>
-            </w:r>
-            <w:proofErr w:type="spellEnd"/>
-            <w:r>
-              <w:rPr>
-                <w:lang w:val="en-US"/>
-              </w:rPr>
-              <w:t>.</w:t>
-            </w:r>
-            <w:r>
-              <w:rPr>
-                <w:lang w:val="en-US"/>
-              </w:rPr>
-              <w:t xml:space="preserve"> </w:t>
-            </w:r>
-            <w:proofErr w:type="gramStart"/>
-            <w:r>
-              <w:rPr>
-                <w:lang w:val="en-US"/>
-              </w:rPr>
-              <w:t>filtering</w:t>
-            </w:r>
-            <w:proofErr w:type="gramEnd"/>
-            <w:r>
-              <w:rPr>
-                <w:lang w:val="en-US"/>
-              </w:rPr>
-              <w:t xml:space="preserve"> 2.</w:t>
+            <w:r>
+              <w:rPr>
+                <w:lang w:val="en-US"/>
+              </w:rPr>
+              <w:t>Impl.</w:t>
+            </w:r>
+            <w:r>
+              <w:rPr>
+                <w:lang w:val="en-US"/>
+              </w:rPr>
+              <w:t xml:space="preserve"> filtering 2.</w:t>
             </w:r>
           </w:p>
         </w:tc>
@@ -2794,49 +2591,7 @@
               <w:rPr>
                 <w:lang w:val="en-US"/>
               </w:rPr>
-              <w:t xml:space="preserve">, </w:t>
-            </w:r>
-            <w:proofErr w:type="spellStart"/>
-            <w:r>
-              <w:rPr>
-                <w:lang w:val="en-US"/>
-              </w:rPr>
-              <w:t>etc</w:t>
-            </w:r>
-            <w:proofErr w:type="spellEnd"/>
-            <w:r>
-              <w:rPr>
-                <w:lang w:val="en-US"/>
-              </w:rPr>
-              <w:t xml:space="preserve"> </w:t>
-            </w:r>
-            <w:proofErr w:type="spellStart"/>
-            <w:r>
-              <w:rPr>
-                <w:lang w:val="en-US"/>
-              </w:rPr>
-              <w:t>laster</w:t>
-            </w:r>
-            <w:proofErr w:type="spellEnd"/>
-            <w:r>
-              <w:rPr>
-                <w:lang w:val="en-US"/>
-              </w:rPr>
-              <w:t xml:space="preserve"> returns. Original data only has 2 returns, current </w:t>
-            </w:r>
-            <w:proofErr w:type="spellStart"/>
-            <w:r>
-              <w:rPr>
-                <w:lang w:val="en-US"/>
-              </w:rPr>
-              <w:t>config</w:t>
-            </w:r>
-            <w:proofErr w:type="spellEnd"/>
-            <w:r>
-              <w:rPr>
-                <w:lang w:val="en-US"/>
-              </w:rPr>
-              <w:t xml:space="preserve"> filters 2</w:t>
+              <w:t>, etc laster returns. Original data only has 2 returns, current config filters 2</w:t>
             </w:r>
             <w:r>
               <w:rPr>
@@ -3395,7 +3150,6 @@
                                   <w:lang w:val="en-US"/>
                                 </w:rPr>
                               </w:pPr>
-                              <w:proofErr w:type="spellStart"/>
                               <w:r>
                                 <w:rPr>
                                   <w:rFonts w:eastAsia="Times New Roman"/>
@@ -3404,7 +3158,6 @@
                                 </w:rPr>
                                 <w:t>Enums.h</w:t>
                               </w:r>
-                              <w:proofErr w:type="spellEnd"/>
                             </w:p>
                           </w:txbxContent>
                         </wps:txbx>
@@ -3829,8 +3582,6 @@
         </w:sdt>
       </w:sdtContent>
     </w:sdt>
-    <w:bookmarkStart w:id="7" w:name="_GoBack" w:displacedByCustomXml="prev"/>
-    <w:bookmarkEnd w:id="7" w:displacedByCustomXml="prev"/>
     <w:sectPr>
       <w:headerReference w:type="default" r:id="rId8"/>
       <w:footerReference w:type="default" r:id="rId9"/>
@@ -9252,7 +9003,7 @@
 </file>
 
 <file path=customXml/itemProps1.xml><?xml version="1.0" encoding="utf-8"?>
-<ds:datastoreItem xmlns:ds="http://schemas.openxmlformats.org/officeDocument/2006/customXml" ds:itemID="{0C48A549-E2AA-4E80-A179-26800038887F}">
+<ds:datastoreItem xmlns:ds="http://schemas.openxmlformats.org/officeDocument/2006/customXml" ds:itemID="{32114E3C-B0F6-4F53-98F5-929A3A5997CC}">
   <ds:schemaRefs>
     <ds:schemaRef ds:uri="http://schemas.openxmlformats.org/officeDocument/2006/bibliography"/>
   </ds:schemaRefs>

</xml_diff>